<commit_message>
Finished GUI Screenshots and compiled into report
</commit_message>
<xml_diff>
--- a/Report 2 Kenneth Carroll.docx
+++ b/Report 2 Kenneth Carroll.docx
@@ -1,6 +1,6 @@
 
 <file path=word/document.xml><?xml version="1.0" encoding="utf-8"?>
-<w:document xmlns:wpc="http://schemas.microsoft.com/office/word/2010/wordprocessingCanvas" xmlns:cx="http://schemas.microsoft.com/office/drawing/2014/chartex" xmlns:cx1="http://schemas.microsoft.com/office/drawing/2015/9/8/chartex" xmlns:cx2="http://schemas.microsoft.com/office/drawing/2015/10/21/chartex" xmlns:cx3="http://schemas.microsoft.com/office/drawing/2016/5/9/chartex" xmlns:cx4="http://schemas.microsoft.com/office/drawing/2016/5/10/chartex" xmlns:cx5="http://schemas.microsoft.com/office/drawing/2016/5/11/chartex" xmlns:cx6="http://schemas.microsoft.com/office/drawing/2016/5/12/chartex" xmlns:cx7="http://schemas.microsoft.com/office/drawing/2016/5/13/chartex" xmlns:cx8="http://schemas.microsoft.com/office/drawing/2016/5/14/chartex" xmlns:mc="http://schemas.openxmlformats.org/markup-compatibility/2006" xmlns:aink="http://schemas.microsoft.com/office/drawing/2016/ink" xmlns:am3d="http://schemas.microsoft.com/office/drawing/2017/model3d" xmlns:o="urn:schemas-microsoft-com:office:office" xmlns:r="http://schemas.openxmlformats.org/officeDocument/2006/relationships" xmlns:m="http://schemas.openxmlformats.org/officeDocument/2006/math" xmlns:v="urn:schemas-microsoft-com:vml" xmlns:wp14="http://schemas.microsoft.com/office/word/2010/wordprocessingDrawing" xmlns:wp="http://schemas.openxmlformats.org/drawingml/2006/wordprocessingDrawing" xmlns:w10="urn:schemas-microsoft-com:office:word" xmlns:w="http://schemas.openxmlformats.org/wordprocessingml/2006/main" xmlns:w14="http://schemas.microsoft.com/office/word/2010/wordml" xmlns:w15="http://schemas.microsoft.com/office/word/2012/wordml" xmlns:w16cid="http://schemas.microsoft.com/office/word/2016/wordml/cid" xmlns:w16se="http://schemas.microsoft.com/office/word/2015/wordml/symex" xmlns:wpg="http://schemas.microsoft.com/office/word/2010/wordprocessingGroup" xmlns:wpi="http://schemas.microsoft.com/office/word/2010/wordprocessingInk" xmlns:wne="http://schemas.microsoft.com/office/word/2006/wordml" xmlns:wps="http://schemas.microsoft.com/office/word/2010/wordprocessingShape" mc:Ignorable="w14 w15 w16se w16cid wp14">
+<w:document xmlns:wpc="http://schemas.microsoft.com/office/word/2010/wordprocessingCanvas" xmlns:cx="http://schemas.microsoft.com/office/drawing/2014/chartex" xmlns:cx1="http://schemas.microsoft.com/office/drawing/2015/9/8/chartex" xmlns:cx2="http://schemas.microsoft.com/office/drawing/2015/10/21/chartex" xmlns:cx3="http://schemas.microsoft.com/office/drawing/2016/5/9/chartex" xmlns:cx4="http://schemas.microsoft.com/office/drawing/2016/5/10/chartex" xmlns:cx5="http://schemas.microsoft.com/office/drawing/2016/5/11/chartex" xmlns:cx6="http://schemas.microsoft.com/office/drawing/2016/5/12/chartex" xmlns:cx7="http://schemas.microsoft.com/office/drawing/2016/5/13/chartex" xmlns:cx8="http://schemas.microsoft.com/office/drawing/2016/5/14/chartex" xmlns:mc="http://schemas.openxmlformats.org/markup-compatibility/2006" xmlns:aink="http://schemas.microsoft.com/office/drawing/2016/ink" xmlns:am3d="http://schemas.microsoft.com/office/drawing/2017/model3d" xmlns:o="urn:schemas-microsoft-com:office:office" xmlns:r="http://schemas.openxmlformats.org/officeDocument/2006/relationships" xmlns:m="http://schemas.openxmlformats.org/officeDocument/2006/math" xmlns:v="urn:schemas-microsoft-com:vml" xmlns:wp14="http://schemas.microsoft.com/office/word/2010/wordprocessingDrawing" xmlns:wp="http://schemas.openxmlformats.org/drawingml/2006/wordprocessingDrawing" xmlns:w10="urn:schemas-microsoft-com:office:word" xmlns:w="http://schemas.openxmlformats.org/wordprocessingml/2006/main" xmlns:w14="http://schemas.microsoft.com/office/word/2010/wordml" xmlns:w15="http://schemas.microsoft.com/office/word/2012/wordml" xmlns:w16cex="http://schemas.microsoft.com/office/word/2018/wordml/cex" xmlns:w16cid="http://schemas.microsoft.com/office/word/2016/wordml/cid" xmlns:w16="http://schemas.microsoft.com/office/word/2018/wordml" xmlns:w16sdtdh="http://schemas.microsoft.com/office/word/2020/wordml/sdtdatahash" xmlns:w16se="http://schemas.microsoft.com/office/word/2015/wordml/symex" xmlns:wpg="http://schemas.microsoft.com/office/word/2010/wordprocessingGroup" xmlns:wpi="http://schemas.microsoft.com/office/word/2010/wordprocessingInk" xmlns:wne="http://schemas.microsoft.com/office/word/2006/wordml" xmlns:wps="http://schemas.microsoft.com/office/word/2010/wordprocessingShape" mc:Ignorable="w14 w15 w16se w16cid w16 w16cex w16sdtdh wp14">
   <w:body>
     <w:p>
       <w:pPr>
@@ -17,7 +17,7 @@
           <w:bCs/>
           <w:u w:val="single"/>
         </w:rPr>
-        <w:t>Functional Requirements:</w:t>
+        <w:t>Use Case Diagram:</w:t>
       </w:r>
     </w:p>
     <w:p>
@@ -32,6 +32,99 @@
     </w:p>
     <w:p>
       <w:pPr>
+        <w:ind w:left="360" w:hanging="360"/>
+        <w:rPr>
+          <w:b/>
+          <w:bCs/>
+          <w:u w:val="single"/>
+        </w:rPr>
+      </w:pPr>
+      <w:r>
+        <w:rPr>
+          <w:b/>
+          <w:bCs/>
+          <w:noProof/>
+        </w:rPr>
+        <w:drawing>
+          <wp:inline distT="0" distB="0" distL="0" distR="0" wp14:anchorId="559065D8" wp14:editId="6D82369C">
+            <wp:extent cx="4007247" cy="3983603"/>
+            <wp:effectExtent l="0" t="0" r="0" b="0"/>
+            <wp:docPr id="27" name="Picture 27"/>
+            <wp:cNvGraphicFramePr>
+              <a:graphicFrameLocks xmlns:a="http://schemas.openxmlformats.org/drawingml/2006/main" noChangeAspect="1"/>
+            </wp:cNvGraphicFramePr>
+            <a:graphic xmlns:a="http://schemas.openxmlformats.org/drawingml/2006/main">
+              <a:graphicData uri="http://schemas.openxmlformats.org/drawingml/2006/picture">
+                <pic:pic xmlns:pic="http://schemas.openxmlformats.org/drawingml/2006/picture">
+                  <pic:nvPicPr>
+                    <pic:cNvPr id="0" name="Picture 35"/>
+                    <pic:cNvPicPr>
+                      <a:picLocks noChangeAspect="1" noChangeArrowheads="1"/>
+                    </pic:cNvPicPr>
+                  </pic:nvPicPr>
+                  <pic:blipFill>
+                    <a:blip r:embed="rId5">
+                      <a:extLst>
+                        <a:ext uri="{28A0092B-C50C-407E-A947-70E740481C1C}">
+                          <a14:useLocalDpi xmlns:a14="http://schemas.microsoft.com/office/drawing/2010/main" val="0"/>
+                        </a:ext>
+                      </a:extLst>
+                    </a:blip>
+                    <a:srcRect/>
+                    <a:stretch>
+                      <a:fillRect/>
+                    </a:stretch>
+                  </pic:blipFill>
+                  <pic:spPr bwMode="auto">
+                    <a:xfrm>
+                      <a:off x="0" y="0"/>
+                      <a:ext cx="4016555" cy="3992856"/>
+                    </a:xfrm>
+                    <a:prstGeom prst="rect">
+                      <a:avLst/>
+                    </a:prstGeom>
+                    <a:noFill/>
+                    <a:ln>
+                      <a:noFill/>
+                    </a:ln>
+                  </pic:spPr>
+                </pic:pic>
+              </a:graphicData>
+            </a:graphic>
+          </wp:inline>
+        </w:drawing>
+      </w:r>
+    </w:p>
+    <w:p>
+      <w:pPr>
+        <w:ind w:left="360" w:hanging="360"/>
+        <w:rPr>
+          <w:b/>
+          <w:bCs/>
+          <w:u w:val="single"/>
+        </w:rPr>
+      </w:pPr>
+      <w:r>
+        <w:rPr>
+          <w:b/>
+          <w:bCs/>
+          <w:u w:val="single"/>
+        </w:rPr>
+        <w:t>Functional Requirements:</w:t>
+      </w:r>
+    </w:p>
+    <w:p>
+      <w:pPr>
+        <w:ind w:left="360" w:hanging="360"/>
+        <w:rPr>
+          <w:b/>
+          <w:bCs/>
+          <w:u w:val="single"/>
+        </w:rPr>
+      </w:pPr>
+    </w:p>
+    <w:p>
+      <w:pPr>
         <w:pStyle w:val="ListParagraph"/>
         <w:numPr>
           <w:ilvl w:val="0"/>
@@ -76,6 +169,62 @@
         </w:rPr>
         <w:t>The system shall display a main menu to the user.</w:t>
       </w:r>
+      <w:r>
+        <w:t xml:space="preserve"> </w:t>
+      </w:r>
+      <w:r>
+        <w:rPr>
+          <w:noProof/>
+        </w:rPr>
+        <w:drawing>
+          <wp:inline distT="0" distB="0" distL="0" distR="0" wp14:anchorId="08529BC2" wp14:editId="6483B781">
+            <wp:extent cx="3264010" cy="2813466"/>
+            <wp:effectExtent l="0" t="0" r="0" b="6350"/>
+            <wp:docPr id="1" name="Picture 1" descr="Graphical user interface, application&#10;&#10;Description automatically generated"/>
+            <wp:cNvGraphicFramePr>
+              <a:graphicFrameLocks xmlns:a="http://schemas.openxmlformats.org/drawingml/2006/main" noChangeAspect="1"/>
+            </wp:cNvGraphicFramePr>
+            <a:graphic xmlns:a="http://schemas.openxmlformats.org/drawingml/2006/main">
+              <a:graphicData uri="http://schemas.openxmlformats.org/drawingml/2006/picture">
+                <pic:pic xmlns:pic="http://schemas.openxmlformats.org/drawingml/2006/picture">
+                  <pic:nvPicPr>
+                    <pic:cNvPr id="1" name="Picture 1" descr="Graphical user interface, application&#10;&#10;Description automatically generated"/>
+                    <pic:cNvPicPr>
+                      <a:picLocks noChangeAspect="1" noChangeArrowheads="1"/>
+                    </pic:cNvPicPr>
+                  </pic:nvPicPr>
+                  <pic:blipFill>
+                    <a:blip r:embed="rId6" cstate="print">
+                      <a:extLst>
+                        <a:ext uri="{28A0092B-C50C-407E-A947-70E740481C1C}">
+                          <a14:useLocalDpi xmlns:a14="http://schemas.microsoft.com/office/drawing/2010/main" val="0"/>
+                        </a:ext>
+                      </a:extLst>
+                    </a:blip>
+                    <a:srcRect/>
+                    <a:stretch>
+                      <a:fillRect/>
+                    </a:stretch>
+                  </pic:blipFill>
+                  <pic:spPr bwMode="auto">
+                    <a:xfrm>
+                      <a:off x="0" y="0"/>
+                      <a:ext cx="3287881" cy="2834042"/>
+                    </a:xfrm>
+                    <a:prstGeom prst="rect">
+                      <a:avLst/>
+                    </a:prstGeom>
+                    <a:noFill/>
+                    <a:ln>
+                      <a:noFill/>
+                    </a:ln>
+                  </pic:spPr>
+                </pic:pic>
+              </a:graphicData>
+            </a:graphic>
+          </wp:inline>
+        </w:drawing>
+      </w:r>
     </w:p>
     <w:p>
       <w:pPr>
@@ -114,8 +263,65 @@
           <w:sz w:val="24"/>
           <w:szCs w:val="24"/>
         </w:rPr>
+        <w:lastRenderedPageBreak/>
         <w:t>The system shall display a New Grade Record form to the customer.</w:t>
       </w:r>
+      <w:r>
+        <w:t xml:space="preserve"> </w:t>
+      </w:r>
+      <w:r>
+        <w:rPr>
+          <w:noProof/>
+        </w:rPr>
+        <w:drawing>
+          <wp:inline distT="0" distB="0" distL="0" distR="0" wp14:anchorId="6471AEAB" wp14:editId="71C10EC3">
+            <wp:extent cx="3410685" cy="2930055"/>
+            <wp:effectExtent l="0" t="0" r="0" b="3810"/>
+            <wp:docPr id="2" name="Picture 2" descr="Table&#10;&#10;Description automatically generated with medium confidence"/>
+            <wp:cNvGraphicFramePr>
+              <a:graphicFrameLocks xmlns:a="http://schemas.openxmlformats.org/drawingml/2006/main" noChangeAspect="1"/>
+            </wp:cNvGraphicFramePr>
+            <a:graphic xmlns:a="http://schemas.openxmlformats.org/drawingml/2006/main">
+              <a:graphicData uri="http://schemas.openxmlformats.org/drawingml/2006/picture">
+                <pic:pic xmlns:pic="http://schemas.openxmlformats.org/drawingml/2006/picture">
+                  <pic:nvPicPr>
+                    <pic:cNvPr id="2" name="Picture 2" descr="Table&#10;&#10;Description automatically generated with medium confidence"/>
+                    <pic:cNvPicPr>
+                      <a:picLocks noChangeAspect="1" noChangeArrowheads="1"/>
+                    </pic:cNvPicPr>
+                  </pic:nvPicPr>
+                  <pic:blipFill>
+                    <a:blip r:embed="rId7" cstate="print">
+                      <a:extLst>
+                        <a:ext uri="{28A0092B-C50C-407E-A947-70E740481C1C}">
+                          <a14:useLocalDpi xmlns:a14="http://schemas.microsoft.com/office/drawing/2010/main" val="0"/>
+                        </a:ext>
+                      </a:extLst>
+                    </a:blip>
+                    <a:srcRect/>
+                    <a:stretch>
+                      <a:fillRect/>
+                    </a:stretch>
+                  </pic:blipFill>
+                  <pic:spPr bwMode="auto">
+                    <a:xfrm>
+                      <a:off x="0" y="0"/>
+                      <a:ext cx="3421054" cy="2938963"/>
+                    </a:xfrm>
+                    <a:prstGeom prst="rect">
+                      <a:avLst/>
+                    </a:prstGeom>
+                    <a:noFill/>
+                    <a:ln>
+                      <a:noFill/>
+                    </a:ln>
+                  </pic:spPr>
+                </pic:pic>
+              </a:graphicData>
+            </a:graphic>
+          </wp:inline>
+        </w:drawing>
+      </w:r>
     </w:p>
     <w:p>
       <w:pPr>
@@ -154,7 +360,21 @@
           <w:sz w:val="24"/>
           <w:szCs w:val="24"/>
         </w:rPr>
-        <w:t>The user shall enter s</w:t>
+        <w:t xml:space="preserve">The user shall enter </w:t>
+      </w:r>
+      <w:r>
+        <w:rPr>
+          <w:sz w:val="24"/>
+          <w:szCs w:val="24"/>
+        </w:rPr>
+        <w:t xml:space="preserve">name, </w:t>
+      </w:r>
+      <w:r>
+        <w:rPr>
+          <w:sz w:val="24"/>
+          <w:szCs w:val="24"/>
+        </w:rPr>
+        <w:t>s</w:t>
       </w:r>
       <w:r>
         <w:rPr>
@@ -223,6 +443,61 @@
         </w:rPr>
         <w:t>If any of the data is missing, the system shall display a message to the user and repeat Step 1.4.</w:t>
       </w:r>
+      <w:r>
+        <w:rPr>
+          <w:noProof/>
+          <w:sz w:val="24"/>
+          <w:szCs w:val="24"/>
+        </w:rPr>
+        <w:drawing>
+          <wp:inline distT="0" distB="0" distL="0" distR="0" wp14:anchorId="5490BDD2" wp14:editId="32DB9B38">
+            <wp:extent cx="4265875" cy="2568184"/>
+            <wp:effectExtent l="0" t="0" r="1905" b="3810"/>
+            <wp:docPr id="6" name="Picture 6"/>
+            <wp:cNvGraphicFramePr>
+              <a:graphicFrameLocks xmlns:a="http://schemas.openxmlformats.org/drawingml/2006/main" noChangeAspect="1"/>
+            </wp:cNvGraphicFramePr>
+            <a:graphic xmlns:a="http://schemas.openxmlformats.org/drawingml/2006/main">
+              <a:graphicData uri="http://schemas.openxmlformats.org/drawingml/2006/picture">
+                <pic:pic xmlns:pic="http://schemas.openxmlformats.org/drawingml/2006/picture">
+                  <pic:nvPicPr>
+                    <pic:cNvPr id="0" name="Picture 8"/>
+                    <pic:cNvPicPr>
+                      <a:picLocks noChangeAspect="1" noChangeArrowheads="1"/>
+                    </pic:cNvPicPr>
+                  </pic:nvPicPr>
+                  <pic:blipFill>
+                    <a:blip r:embed="rId8">
+                      <a:extLst>
+                        <a:ext uri="{28A0092B-C50C-407E-A947-70E740481C1C}">
+                          <a14:useLocalDpi xmlns:a14="http://schemas.microsoft.com/office/drawing/2010/main" val="0"/>
+                        </a:ext>
+                      </a:extLst>
+                    </a:blip>
+                    <a:srcRect/>
+                    <a:stretch>
+                      <a:fillRect/>
+                    </a:stretch>
+                  </pic:blipFill>
+                  <pic:spPr bwMode="auto">
+                    <a:xfrm>
+                      <a:off x="0" y="0"/>
+                      <a:ext cx="4279309" cy="2576272"/>
+                    </a:xfrm>
+                    <a:prstGeom prst="rect">
+                      <a:avLst/>
+                    </a:prstGeom>
+                    <a:noFill/>
+                    <a:ln>
+                      <a:noFill/>
+                    </a:ln>
+                  </pic:spPr>
+                </pic:pic>
+              </a:graphicData>
+            </a:graphic>
+          </wp:inline>
+        </w:drawing>
+      </w:r>
     </w:p>
     <w:p>
       <w:pPr>
@@ -315,75 +590,70 @@
           <w:sz w:val="24"/>
           <w:szCs w:val="24"/>
         </w:rPr>
-        <w:t>If a record is retrieved, the system shall display an error message to the user, and check if the user wish</w:t>
-      </w:r>
-      <w:r>
-        <w:rPr>
-          <w:sz w:val="24"/>
-          <w:szCs w:val="24"/>
-        </w:rPr>
-        <w:t>es</w:t>
-      </w:r>
-      <w:r>
-        <w:rPr>
-          <w:sz w:val="24"/>
-          <w:szCs w:val="24"/>
-        </w:rPr>
-        <w:t xml:space="preserve"> to update the record.</w:t>
-      </w:r>
-    </w:p>
-    <w:p>
-      <w:pPr>
-        <w:pStyle w:val="ListParagraph"/>
-        <w:numPr>
-          <w:ilvl w:val="4"/>
-          <w:numId w:val="2"/>
-        </w:numPr>
-        <w:rPr>
-          <w:sz w:val="24"/>
-          <w:szCs w:val="24"/>
-        </w:rPr>
-      </w:pPr>
-      <w:r>
-        <w:rPr>
-          <w:sz w:val="24"/>
-          <w:szCs w:val="24"/>
-        </w:rPr>
-        <w:t>If the user wishes to update the record, the existing record will be updated. (</w:t>
-      </w:r>
-      <w:r>
-        <w:rPr>
-          <w:sz w:val="24"/>
-          <w:szCs w:val="24"/>
-        </w:rPr>
-        <w:t>Refer to R2</w:t>
-      </w:r>
-      <w:r>
-        <w:rPr>
-          <w:sz w:val="24"/>
-          <w:szCs w:val="24"/>
-        </w:rPr>
-        <w:t>)</w:t>
-      </w:r>
-    </w:p>
-    <w:p>
-      <w:pPr>
-        <w:pStyle w:val="ListParagraph"/>
-        <w:numPr>
-          <w:ilvl w:val="4"/>
-          <w:numId w:val="2"/>
-        </w:numPr>
-        <w:rPr>
-          <w:sz w:val="24"/>
-          <w:szCs w:val="24"/>
-        </w:rPr>
-      </w:pPr>
-      <w:r>
-        <w:rPr>
-          <w:sz w:val="24"/>
-          <w:szCs w:val="24"/>
-        </w:rPr>
-        <w:t>If the user wishes not to go further, the system shall display a message to the user and return to main menu.</w:t>
+        <w:lastRenderedPageBreak/>
+        <w:t>If a record is retrieved, the system shall display an error message to the user</w:t>
+      </w:r>
+      <w:r>
+        <w:rPr>
+          <w:sz w:val="24"/>
+          <w:szCs w:val="24"/>
+        </w:rPr>
+        <w:t xml:space="preserve"> recommending the edit function described in R2.</w:t>
+      </w:r>
+      <w:r>
+        <w:rPr>
+          <w:noProof/>
+          <w:sz w:val="24"/>
+          <w:szCs w:val="24"/>
+        </w:rPr>
+        <w:drawing>
+          <wp:inline distT="0" distB="0" distL="0" distR="0" wp14:anchorId="26DB7335" wp14:editId="684DD73A">
+            <wp:extent cx="3581759" cy="2157026"/>
+            <wp:effectExtent l="0" t="0" r="0" b="0"/>
+            <wp:docPr id="4" name="Picture 4"/>
+            <wp:cNvGraphicFramePr>
+              <a:graphicFrameLocks xmlns:a="http://schemas.openxmlformats.org/drawingml/2006/main" noChangeAspect="1"/>
+            </wp:cNvGraphicFramePr>
+            <a:graphic xmlns:a="http://schemas.openxmlformats.org/drawingml/2006/main">
+              <a:graphicData uri="http://schemas.openxmlformats.org/drawingml/2006/picture">
+                <pic:pic xmlns:pic="http://schemas.openxmlformats.org/drawingml/2006/picture">
+                  <pic:nvPicPr>
+                    <pic:cNvPr id="0" name="Picture 6"/>
+                    <pic:cNvPicPr>
+                      <a:picLocks noChangeAspect="1" noChangeArrowheads="1"/>
+                    </pic:cNvPicPr>
+                  </pic:nvPicPr>
+                  <pic:blipFill>
+                    <a:blip r:embed="rId9">
+                      <a:extLst>
+                        <a:ext uri="{28A0092B-C50C-407E-A947-70E740481C1C}">
+                          <a14:useLocalDpi xmlns:a14="http://schemas.microsoft.com/office/drawing/2010/main" val="0"/>
+                        </a:ext>
+                      </a:extLst>
+                    </a:blip>
+                    <a:srcRect/>
+                    <a:stretch>
+                      <a:fillRect/>
+                    </a:stretch>
+                  </pic:blipFill>
+                  <pic:spPr bwMode="auto">
+                    <a:xfrm>
+                      <a:off x="0" y="0"/>
+                      <a:ext cx="3600013" cy="2168019"/>
+                    </a:xfrm>
+                    <a:prstGeom prst="rect">
+                      <a:avLst/>
+                    </a:prstGeom>
+                    <a:noFill/>
+                    <a:ln>
+                      <a:noFill/>
+                    </a:ln>
+                  </pic:spPr>
+                </pic:pic>
+              </a:graphicData>
+            </a:graphic>
+          </wp:inline>
+        </w:drawing>
       </w:r>
     </w:p>
     <w:p>
@@ -485,6 +755,65 @@
         </w:rPr>
         <w:t>The system shall display a message and return to main menu.</w:t>
       </w:r>
+      <w:r>
+        <w:rPr>
+          <w:noProof/>
+        </w:rPr>
+        <w:t xml:space="preserve"> </w:t>
+      </w:r>
+      <w:r>
+        <w:rPr>
+          <w:noProof/>
+        </w:rPr>
+        <w:drawing>
+          <wp:inline distT="0" distB="0" distL="0" distR="0" wp14:anchorId="3BA00870" wp14:editId="0E46E5CA">
+            <wp:extent cx="3900361" cy="2345634"/>
+            <wp:effectExtent l="0" t="0" r="5080" b="0"/>
+            <wp:docPr id="3" name="Picture 3" descr="Graphical user interface, text, application&#10;&#10;Description automatically generated"/>
+            <wp:cNvGraphicFramePr>
+              <a:graphicFrameLocks xmlns:a="http://schemas.openxmlformats.org/drawingml/2006/main" noChangeAspect="1"/>
+            </wp:cNvGraphicFramePr>
+            <a:graphic xmlns:a="http://schemas.openxmlformats.org/drawingml/2006/main">
+              <a:graphicData uri="http://schemas.openxmlformats.org/drawingml/2006/picture">
+                <pic:pic xmlns:pic="http://schemas.openxmlformats.org/drawingml/2006/picture">
+                  <pic:nvPicPr>
+                    <pic:cNvPr id="3" name="Picture 3" descr="Graphical user interface, text, application&#10;&#10;Description automatically generated"/>
+                    <pic:cNvPicPr>
+                      <a:picLocks noChangeAspect="1" noChangeArrowheads="1"/>
+                    </pic:cNvPicPr>
+                  </pic:nvPicPr>
+                  <pic:blipFill>
+                    <a:blip r:embed="rId10">
+                      <a:extLst>
+                        <a:ext uri="{28A0092B-C50C-407E-A947-70E740481C1C}">
+                          <a14:useLocalDpi xmlns:a14="http://schemas.microsoft.com/office/drawing/2010/main" val="0"/>
+                        </a:ext>
+                      </a:extLst>
+                    </a:blip>
+                    <a:srcRect/>
+                    <a:stretch>
+                      <a:fillRect/>
+                    </a:stretch>
+                  </pic:blipFill>
+                  <pic:spPr bwMode="auto">
+                    <a:xfrm>
+                      <a:off x="0" y="0"/>
+                      <a:ext cx="3912301" cy="2352815"/>
+                    </a:xfrm>
+                    <a:prstGeom prst="rect">
+                      <a:avLst/>
+                    </a:prstGeom>
+                    <a:noFill/>
+                    <a:ln>
+                      <a:noFill/>
+                    </a:ln>
+                  </pic:spPr>
+                </pic:pic>
+              </a:graphicData>
+            </a:graphic>
+          </wp:inline>
+        </w:drawing>
+      </w:r>
     </w:p>
     <w:p>
       <w:pPr>
@@ -533,7 +862,63 @@
           <w:sz w:val="24"/>
           <w:szCs w:val="24"/>
         </w:rPr>
+        <w:lastRenderedPageBreak/>
         <w:t>The system shall display a main menu to the user.</w:t>
+      </w:r>
+      <w:r>
+        <w:rPr>
+          <w:noProof/>
+          <w:sz w:val="24"/>
+          <w:szCs w:val="24"/>
+        </w:rPr>
+        <w:drawing>
+          <wp:inline distT="0" distB="0" distL="0" distR="0" wp14:anchorId="1034875E" wp14:editId="65B096A9">
+            <wp:extent cx="3442489" cy="2965837"/>
+            <wp:effectExtent l="0" t="0" r="5715" b="6350"/>
+            <wp:docPr id="8" name="Picture 8"/>
+            <wp:cNvGraphicFramePr>
+              <a:graphicFrameLocks xmlns:a="http://schemas.openxmlformats.org/drawingml/2006/main" noChangeAspect="1"/>
+            </wp:cNvGraphicFramePr>
+            <a:graphic xmlns:a="http://schemas.openxmlformats.org/drawingml/2006/main">
+              <a:graphicData uri="http://schemas.openxmlformats.org/drawingml/2006/picture">
+                <pic:pic xmlns:pic="http://schemas.openxmlformats.org/drawingml/2006/picture">
+                  <pic:nvPicPr>
+                    <pic:cNvPr id="0" name="Picture 10"/>
+                    <pic:cNvPicPr>
+                      <a:picLocks noChangeAspect="1" noChangeArrowheads="1"/>
+                    </pic:cNvPicPr>
+                  </pic:nvPicPr>
+                  <pic:blipFill>
+                    <a:blip r:embed="rId6" cstate="print">
+                      <a:extLst>
+                        <a:ext uri="{28A0092B-C50C-407E-A947-70E740481C1C}">
+                          <a14:useLocalDpi xmlns:a14="http://schemas.microsoft.com/office/drawing/2010/main" val="0"/>
+                        </a:ext>
+                      </a:extLst>
+                    </a:blip>
+                    <a:srcRect/>
+                    <a:stretch>
+                      <a:fillRect/>
+                    </a:stretch>
+                  </pic:blipFill>
+                  <pic:spPr bwMode="auto">
+                    <a:xfrm>
+                      <a:off x="0" y="0"/>
+                      <a:ext cx="3468598" cy="2988331"/>
+                    </a:xfrm>
+                    <a:prstGeom prst="rect">
+                      <a:avLst/>
+                    </a:prstGeom>
+                    <a:noFill/>
+                    <a:ln>
+                      <a:noFill/>
+                    </a:ln>
+                  </pic:spPr>
+                </pic:pic>
+              </a:graphicData>
+            </a:graphic>
+          </wp:inline>
+        </w:drawing>
       </w:r>
     </w:p>
     <w:p>
@@ -575,6 +960,69 @@
         </w:rPr>
         <w:t>The system shall display a form to query the grade records.</w:t>
       </w:r>
+      <w:r>
+        <w:rPr>
+          <w:noProof/>
+          <w:sz w:val="24"/>
+          <w:szCs w:val="24"/>
+        </w:rPr>
+        <w:t xml:space="preserve"> </w:t>
+      </w:r>
+      <w:r>
+        <w:rPr>
+          <w:noProof/>
+          <w:sz w:val="24"/>
+          <w:szCs w:val="24"/>
+        </w:rPr>
+        <w:drawing>
+          <wp:inline distT="0" distB="0" distL="0" distR="0" wp14:anchorId="6329A755" wp14:editId="0FC85CE3">
+            <wp:extent cx="3343523" cy="2868842"/>
+            <wp:effectExtent l="0" t="0" r="0" b="8255"/>
+            <wp:docPr id="9" name="Picture 9" descr="Graphical user interface, application&#10;&#10;Description automatically generated"/>
+            <wp:cNvGraphicFramePr>
+              <a:graphicFrameLocks xmlns:a="http://schemas.openxmlformats.org/drawingml/2006/main" noChangeAspect="1"/>
+            </wp:cNvGraphicFramePr>
+            <a:graphic xmlns:a="http://schemas.openxmlformats.org/drawingml/2006/main">
+              <a:graphicData uri="http://schemas.openxmlformats.org/drawingml/2006/picture">
+                <pic:pic xmlns:pic="http://schemas.openxmlformats.org/drawingml/2006/picture">
+                  <pic:nvPicPr>
+                    <pic:cNvPr id="9" name="Picture 9" descr="Graphical user interface, application&#10;&#10;Description automatically generated"/>
+                    <pic:cNvPicPr>
+                      <a:picLocks noChangeAspect="1" noChangeArrowheads="1"/>
+                    </pic:cNvPicPr>
+                  </pic:nvPicPr>
+                  <pic:blipFill>
+                    <a:blip r:embed="rId11" cstate="print">
+                      <a:extLst>
+                        <a:ext uri="{28A0092B-C50C-407E-A947-70E740481C1C}">
+                          <a14:useLocalDpi xmlns:a14="http://schemas.microsoft.com/office/drawing/2010/main" val="0"/>
+                        </a:ext>
+                      </a:extLst>
+                    </a:blip>
+                    <a:srcRect/>
+                    <a:stretch>
+                      <a:fillRect/>
+                    </a:stretch>
+                  </pic:blipFill>
+                  <pic:spPr bwMode="auto">
+                    <a:xfrm>
+                      <a:off x="0" y="0"/>
+                      <a:ext cx="3354021" cy="2877850"/>
+                    </a:xfrm>
+                    <a:prstGeom prst="rect">
+                      <a:avLst/>
+                    </a:prstGeom>
+                    <a:noFill/>
+                    <a:ln>
+                      <a:noFill/>
+                    </a:ln>
+                  </pic:spPr>
+                </pic:pic>
+              </a:graphicData>
+            </a:graphic>
+          </wp:inline>
+        </w:drawing>
+      </w:r>
     </w:p>
     <w:p>
       <w:pPr>
@@ -593,21 +1041,38 @@
           <w:sz w:val="24"/>
           <w:szCs w:val="24"/>
         </w:rPr>
-        <w:t>The form shall contain the following optional fields</w:t>
-      </w:r>
-      <w:r>
-        <w:rPr>
-          <w:sz w:val="24"/>
-          <w:szCs w:val="24"/>
-        </w:rPr>
-        <w:t xml:space="preserve"> (NR3)</w:t>
-      </w:r>
-      <w:r>
-        <w:rPr>
-          <w:sz w:val="24"/>
-          <w:szCs w:val="24"/>
-        </w:rPr>
-        <w:t>:</w:t>
+        <w:t xml:space="preserve">The form shall contain the following </w:t>
+      </w:r>
+      <w:r>
+        <w:rPr>
+          <w:b/>
+          <w:bCs/>
+          <w:sz w:val="24"/>
+          <w:szCs w:val="24"/>
+          <w:u w:val="single"/>
+        </w:rPr>
+        <w:t>optional</w:t>
+      </w:r>
+      <w:r>
+        <w:rPr>
+          <w:sz w:val="24"/>
+          <w:szCs w:val="24"/>
+        </w:rPr>
+        <w:t xml:space="preserve"> fields (NR</w:t>
+      </w:r>
+      <w:r>
+        <w:rPr>
+          <w:sz w:val="24"/>
+          <w:szCs w:val="24"/>
+        </w:rPr>
+        <w:t>4</w:t>
+      </w:r>
+      <w:r>
+        <w:rPr>
+          <w:sz w:val="24"/>
+          <w:szCs w:val="24"/>
+        </w:rPr>
+        <w:t>):</w:t>
       </w:r>
     </w:p>
     <w:p>
@@ -667,7 +1132,35 @@
           <w:sz w:val="24"/>
           <w:szCs w:val="24"/>
         </w:rPr>
-        <w:t>The form shall contain the class code.</w:t>
+        <w:t>The form shall contain the c</w:t>
+      </w:r>
+      <w:r>
+        <w:rPr>
+          <w:sz w:val="24"/>
+          <w:szCs w:val="24"/>
+        </w:rPr>
+        <w:t>ourse</w:t>
+      </w:r>
+      <w:r>
+        <w:rPr>
+          <w:sz w:val="24"/>
+          <w:szCs w:val="24"/>
+        </w:rPr>
+        <w:t xml:space="preserve"> </w:t>
+      </w:r>
+      <w:r>
+        <w:rPr>
+          <w:sz w:val="24"/>
+          <w:szCs w:val="24"/>
+        </w:rPr>
+        <w:t>prefix</w:t>
+      </w:r>
+      <w:r>
+        <w:rPr>
+          <w:sz w:val="24"/>
+          <w:szCs w:val="24"/>
+        </w:rPr>
+        <w:t>.</w:t>
       </w:r>
     </w:p>
     <w:p>
@@ -687,6 +1180,26 @@
           <w:sz w:val="24"/>
           <w:szCs w:val="24"/>
         </w:rPr>
+        <w:t>The form shall contain the course number.</w:t>
+      </w:r>
+    </w:p>
+    <w:p>
+      <w:pPr>
+        <w:pStyle w:val="ListParagraph"/>
+        <w:numPr>
+          <w:ilvl w:val="3"/>
+          <w:numId w:val="2"/>
+        </w:numPr>
+        <w:rPr>
+          <w:sz w:val="24"/>
+          <w:szCs w:val="24"/>
+        </w:rPr>
+      </w:pPr>
+      <w:r>
+        <w:rPr>
+          <w:sz w:val="24"/>
+          <w:szCs w:val="24"/>
+        </w:rPr>
         <w:t>The form shall contain the student name.</w:t>
       </w:r>
     </w:p>
@@ -707,6 +1220,26 @@
           <w:sz w:val="24"/>
           <w:szCs w:val="24"/>
         </w:rPr>
+        <w:t>The form shall contain the student ID.</w:t>
+      </w:r>
+    </w:p>
+    <w:p>
+      <w:pPr>
+        <w:pStyle w:val="ListParagraph"/>
+        <w:numPr>
+          <w:ilvl w:val="3"/>
+          <w:numId w:val="2"/>
+        </w:numPr>
+        <w:rPr>
+          <w:sz w:val="24"/>
+          <w:szCs w:val="24"/>
+        </w:rPr>
+      </w:pPr>
+      <w:r>
+        <w:rPr>
+          <w:sz w:val="24"/>
+          <w:szCs w:val="24"/>
+        </w:rPr>
         <w:t>The form shall contain the grade.</w:t>
       </w:r>
     </w:p>
@@ -747,12 +1280,79 @@
           <w:sz w:val="24"/>
           <w:szCs w:val="24"/>
         </w:rPr>
+        <w:lastRenderedPageBreak/>
         <w:t>If the query returns 30 or less results, the system shall display the records in a list for the user.</w:t>
       </w:r>
     </w:p>
     <w:p>
       <w:pPr>
         <w:pStyle w:val="ListParagraph"/>
+        <w:ind w:left="1224"/>
+        <w:rPr>
+          <w:sz w:val="24"/>
+          <w:szCs w:val="24"/>
+        </w:rPr>
+      </w:pPr>
+      <w:r>
+        <w:t xml:space="preserve"> </w:t>
+      </w:r>
+      <w:r>
+        <w:rPr>
+          <w:noProof/>
+        </w:rPr>
+        <w:drawing>
+          <wp:inline distT="0" distB="0" distL="0" distR="0" wp14:anchorId="6D480FE0" wp14:editId="4218C406">
+            <wp:extent cx="3705308" cy="3136842"/>
+            <wp:effectExtent l="0" t="0" r="0" b="6985"/>
+            <wp:docPr id="11" name="Picture 11" descr="Graphical user interface, text, application&#10;&#10;Description automatically generated"/>
+            <wp:cNvGraphicFramePr>
+              <a:graphicFrameLocks xmlns:a="http://schemas.openxmlformats.org/drawingml/2006/main" noChangeAspect="1"/>
+            </wp:cNvGraphicFramePr>
+            <a:graphic xmlns:a="http://schemas.openxmlformats.org/drawingml/2006/main">
+              <a:graphicData uri="http://schemas.openxmlformats.org/drawingml/2006/picture">
+                <pic:pic xmlns:pic="http://schemas.openxmlformats.org/drawingml/2006/picture">
+                  <pic:nvPicPr>
+                    <pic:cNvPr id="11" name="Picture 11" descr="Graphical user interface, text, application&#10;&#10;Description automatically generated"/>
+                    <pic:cNvPicPr>
+                      <a:picLocks noChangeAspect="1" noChangeArrowheads="1"/>
+                    </pic:cNvPicPr>
+                  </pic:nvPicPr>
+                  <pic:blipFill>
+                    <a:blip r:embed="rId12">
+                      <a:extLst>
+                        <a:ext uri="{28A0092B-C50C-407E-A947-70E740481C1C}">
+                          <a14:useLocalDpi xmlns:a14="http://schemas.microsoft.com/office/drawing/2010/main" val="0"/>
+                        </a:ext>
+                      </a:extLst>
+                    </a:blip>
+                    <a:srcRect/>
+                    <a:stretch>
+                      <a:fillRect/>
+                    </a:stretch>
+                  </pic:blipFill>
+                  <pic:spPr bwMode="auto">
+                    <a:xfrm>
+                      <a:off x="0" y="0"/>
+                      <a:ext cx="3757392" cy="3180935"/>
+                    </a:xfrm>
+                    <a:prstGeom prst="rect">
+                      <a:avLst/>
+                    </a:prstGeom>
+                    <a:noFill/>
+                    <a:ln>
+                      <a:noFill/>
+                    </a:ln>
+                  </pic:spPr>
+                </pic:pic>
+              </a:graphicData>
+            </a:graphic>
+          </wp:inline>
+        </w:drawing>
+      </w:r>
+    </w:p>
+    <w:p>
+      <w:pPr>
+        <w:pStyle w:val="ListParagraph"/>
         <w:numPr>
           <w:ilvl w:val="2"/>
           <w:numId w:val="2"/>
@@ -769,6 +1369,69 @@
         </w:rPr>
         <w:t>If the query returns greater than 30 results, the system shall display a message stating that the search needs to be more specific.</w:t>
       </w:r>
+      <w:r>
+        <w:rPr>
+          <w:noProof/>
+          <w:sz w:val="24"/>
+          <w:szCs w:val="24"/>
+        </w:rPr>
+        <w:t xml:space="preserve"> </w:t>
+      </w:r>
+      <w:r>
+        <w:rPr>
+          <w:noProof/>
+          <w:sz w:val="24"/>
+          <w:szCs w:val="24"/>
+        </w:rPr>
+        <w:drawing>
+          <wp:inline distT="0" distB="0" distL="0" distR="0" wp14:anchorId="3A8231FD" wp14:editId="5809BFE8">
+            <wp:extent cx="3526404" cy="2120740"/>
+            <wp:effectExtent l="0" t="0" r="0" b="0"/>
+            <wp:docPr id="10" name="Picture 10" descr="Graphical user interface, text, application&#10;&#10;Description automatically generated"/>
+            <wp:cNvGraphicFramePr>
+              <a:graphicFrameLocks xmlns:a="http://schemas.openxmlformats.org/drawingml/2006/main" noChangeAspect="1"/>
+            </wp:cNvGraphicFramePr>
+            <a:graphic xmlns:a="http://schemas.openxmlformats.org/drawingml/2006/main">
+              <a:graphicData uri="http://schemas.openxmlformats.org/drawingml/2006/picture">
+                <pic:pic xmlns:pic="http://schemas.openxmlformats.org/drawingml/2006/picture">
+                  <pic:nvPicPr>
+                    <pic:cNvPr id="10" name="Picture 10" descr="Graphical user interface, text, application&#10;&#10;Description automatically generated"/>
+                    <pic:cNvPicPr>
+                      <a:picLocks noChangeAspect="1" noChangeArrowheads="1"/>
+                    </pic:cNvPicPr>
+                  </pic:nvPicPr>
+                  <pic:blipFill>
+                    <a:blip r:embed="rId13">
+                      <a:extLst>
+                        <a:ext uri="{28A0092B-C50C-407E-A947-70E740481C1C}">
+                          <a14:useLocalDpi xmlns:a14="http://schemas.microsoft.com/office/drawing/2010/main" val="0"/>
+                        </a:ext>
+                      </a:extLst>
+                    </a:blip>
+                    <a:srcRect/>
+                    <a:stretch>
+                      <a:fillRect/>
+                    </a:stretch>
+                  </pic:blipFill>
+                  <pic:spPr bwMode="auto">
+                    <a:xfrm>
+                      <a:off x="0" y="0"/>
+                      <a:ext cx="3531926" cy="2124061"/>
+                    </a:xfrm>
+                    <a:prstGeom prst="rect">
+                      <a:avLst/>
+                    </a:prstGeom>
+                    <a:noFill/>
+                    <a:ln>
+                      <a:noFill/>
+                    </a:ln>
+                  </pic:spPr>
+                </pic:pic>
+              </a:graphicData>
+            </a:graphic>
+          </wp:inline>
+        </w:drawing>
+      </w:r>
     </w:p>
     <w:p>
       <w:pPr>
@@ -861,7 +1524,6 @@
           <w:sz w:val="24"/>
           <w:szCs w:val="24"/>
         </w:rPr>
-        <w:lastRenderedPageBreak/>
         <w:t>The system shall display an “Edit” Button.</w:t>
       </w:r>
     </w:p>
@@ -948,6 +1610,70 @@
     <w:p>
       <w:pPr>
         <w:pStyle w:val="ListParagraph"/>
+        <w:ind w:left="1224"/>
+        <w:rPr>
+          <w:sz w:val="24"/>
+          <w:szCs w:val="24"/>
+        </w:rPr>
+      </w:pPr>
+      <w:r>
+        <w:rPr>
+          <w:noProof/>
+        </w:rPr>
+        <w:lastRenderedPageBreak/>
+        <w:drawing>
+          <wp:inline distT="0" distB="0" distL="0" distR="0" wp14:anchorId="7CAA0FE9" wp14:editId="7940D35E">
+            <wp:extent cx="3908066" cy="3352753"/>
+            <wp:effectExtent l="0" t="0" r="0" b="635"/>
+            <wp:docPr id="12" name="Picture 12" descr="Graphical user interface, application, table&#10;&#10;Description automatically generated"/>
+            <wp:cNvGraphicFramePr>
+              <a:graphicFrameLocks xmlns:a="http://schemas.openxmlformats.org/drawingml/2006/main" noChangeAspect="1"/>
+            </wp:cNvGraphicFramePr>
+            <a:graphic xmlns:a="http://schemas.openxmlformats.org/drawingml/2006/main">
+              <a:graphicData uri="http://schemas.openxmlformats.org/drawingml/2006/picture">
+                <pic:pic xmlns:pic="http://schemas.openxmlformats.org/drawingml/2006/picture">
+                  <pic:nvPicPr>
+                    <pic:cNvPr id="12" name="Picture 12" descr="Graphical user interface, application, table&#10;&#10;Description automatically generated"/>
+                    <pic:cNvPicPr>
+                      <a:picLocks noChangeAspect="1" noChangeArrowheads="1"/>
+                    </pic:cNvPicPr>
+                  </pic:nvPicPr>
+                  <pic:blipFill>
+                    <a:blip r:embed="rId14" cstate="print">
+                      <a:extLst>
+                        <a:ext uri="{28A0092B-C50C-407E-A947-70E740481C1C}">
+                          <a14:useLocalDpi xmlns:a14="http://schemas.microsoft.com/office/drawing/2010/main" val="0"/>
+                        </a:ext>
+                      </a:extLst>
+                    </a:blip>
+                    <a:srcRect/>
+                    <a:stretch>
+                      <a:fillRect/>
+                    </a:stretch>
+                  </pic:blipFill>
+                  <pic:spPr bwMode="auto">
+                    <a:xfrm>
+                      <a:off x="0" y="0"/>
+                      <a:ext cx="3914065" cy="3357900"/>
+                    </a:xfrm>
+                    <a:prstGeom prst="rect">
+                      <a:avLst/>
+                    </a:prstGeom>
+                    <a:noFill/>
+                    <a:ln>
+                      <a:noFill/>
+                    </a:ln>
+                  </pic:spPr>
+                </pic:pic>
+              </a:graphicData>
+            </a:graphic>
+          </wp:inline>
+        </w:drawing>
+      </w:r>
+    </w:p>
+    <w:p>
+      <w:pPr>
+        <w:pStyle w:val="ListParagraph"/>
         <w:numPr>
           <w:ilvl w:val="2"/>
           <w:numId w:val="2"/>
@@ -1042,6 +1768,69 @@
     <w:p>
       <w:pPr>
         <w:pStyle w:val="ListParagraph"/>
+        <w:ind w:left="1728"/>
+        <w:rPr>
+          <w:sz w:val="24"/>
+          <w:szCs w:val="24"/>
+        </w:rPr>
+      </w:pPr>
+      <w:r>
+        <w:rPr>
+          <w:noProof/>
+        </w:rPr>
+        <w:drawing>
+          <wp:inline distT="0" distB="0" distL="0" distR="0" wp14:anchorId="6E0E6B2C" wp14:editId="31E07A43">
+            <wp:extent cx="4075043" cy="2454604"/>
+            <wp:effectExtent l="0" t="0" r="1905" b="3175"/>
+            <wp:docPr id="13" name="Picture 13" descr="Graphical user interface, text, application, email&#10;&#10;Description automatically generated"/>
+            <wp:cNvGraphicFramePr>
+              <a:graphicFrameLocks xmlns:a="http://schemas.openxmlformats.org/drawingml/2006/main" noChangeAspect="1"/>
+            </wp:cNvGraphicFramePr>
+            <a:graphic xmlns:a="http://schemas.openxmlformats.org/drawingml/2006/main">
+              <a:graphicData uri="http://schemas.openxmlformats.org/drawingml/2006/picture">
+                <pic:pic xmlns:pic="http://schemas.openxmlformats.org/drawingml/2006/picture">
+                  <pic:nvPicPr>
+                    <pic:cNvPr id="13" name="Picture 13" descr="Graphical user interface, text, application, email&#10;&#10;Description automatically generated"/>
+                    <pic:cNvPicPr>
+                      <a:picLocks noChangeAspect="1" noChangeArrowheads="1"/>
+                    </pic:cNvPicPr>
+                  </pic:nvPicPr>
+                  <pic:blipFill>
+                    <a:blip r:embed="rId8">
+                      <a:extLst>
+                        <a:ext uri="{28A0092B-C50C-407E-A947-70E740481C1C}">
+                          <a14:useLocalDpi xmlns:a14="http://schemas.microsoft.com/office/drawing/2010/main" val="0"/>
+                        </a:ext>
+                      </a:extLst>
+                    </a:blip>
+                    <a:srcRect/>
+                    <a:stretch>
+                      <a:fillRect/>
+                    </a:stretch>
+                  </pic:blipFill>
+                  <pic:spPr bwMode="auto">
+                    <a:xfrm>
+                      <a:off x="0" y="0"/>
+                      <a:ext cx="4084535" cy="2460322"/>
+                    </a:xfrm>
+                    <a:prstGeom prst="rect">
+                      <a:avLst/>
+                    </a:prstGeom>
+                    <a:noFill/>
+                    <a:ln>
+                      <a:noFill/>
+                    </a:ln>
+                  </pic:spPr>
+                </pic:pic>
+              </a:graphicData>
+            </a:graphic>
+          </wp:inline>
+        </w:drawing>
+      </w:r>
+    </w:p>
+    <w:p>
+      <w:pPr>
+        <w:pStyle w:val="ListParagraph"/>
         <w:numPr>
           <w:ilvl w:val="3"/>
           <w:numId w:val="2"/>
@@ -1116,7 +1905,64 @@
           <w:sz w:val="22"/>
           <w:szCs w:val="22"/>
         </w:rPr>
+        <w:lastRenderedPageBreak/>
         <w:t>The system shall display a success message and return to the main menu.</w:t>
+      </w:r>
+      <w:r>
+        <w:t xml:space="preserve"> </w:t>
+      </w:r>
+      <w:r>
+        <w:rPr>
+          <w:noProof/>
+        </w:rPr>
+        <w:drawing>
+          <wp:inline distT="0" distB="0" distL="0" distR="0" wp14:anchorId="7486408E" wp14:editId="5102FDAB">
+            <wp:extent cx="2786932" cy="1668885"/>
+            <wp:effectExtent l="0" t="0" r="0" b="7620"/>
+            <wp:docPr id="14" name="Picture 14" descr="Text&#10;&#10;Description automatically generated"/>
+            <wp:cNvGraphicFramePr>
+              <a:graphicFrameLocks xmlns:a="http://schemas.openxmlformats.org/drawingml/2006/main" noChangeAspect="1"/>
+            </wp:cNvGraphicFramePr>
+            <a:graphic xmlns:a="http://schemas.openxmlformats.org/drawingml/2006/main">
+              <a:graphicData uri="http://schemas.openxmlformats.org/drawingml/2006/picture">
+                <pic:pic xmlns:pic="http://schemas.openxmlformats.org/drawingml/2006/picture">
+                  <pic:nvPicPr>
+                    <pic:cNvPr id="14" name="Picture 14" descr="Text&#10;&#10;Description automatically generated"/>
+                    <pic:cNvPicPr>
+                      <a:picLocks noChangeAspect="1" noChangeArrowheads="1"/>
+                    </pic:cNvPicPr>
+                  </pic:nvPicPr>
+                  <pic:blipFill>
+                    <a:blip r:embed="rId15" cstate="print">
+                      <a:extLst>
+                        <a:ext uri="{28A0092B-C50C-407E-A947-70E740481C1C}">
+                          <a14:useLocalDpi xmlns:a14="http://schemas.microsoft.com/office/drawing/2010/main" val="0"/>
+                        </a:ext>
+                      </a:extLst>
+                    </a:blip>
+                    <a:srcRect/>
+                    <a:stretch>
+                      <a:fillRect/>
+                    </a:stretch>
+                  </pic:blipFill>
+                  <pic:spPr bwMode="auto">
+                    <a:xfrm>
+                      <a:off x="0" y="0"/>
+                      <a:ext cx="2803333" cy="1678706"/>
+                    </a:xfrm>
+                    <a:prstGeom prst="rect">
+                      <a:avLst/>
+                    </a:prstGeom>
+                    <a:noFill/>
+                    <a:ln>
+                      <a:noFill/>
+                    </a:ln>
+                  </pic:spPr>
+                </pic:pic>
+              </a:graphicData>
+            </a:graphic>
+          </wp:inline>
+        </w:drawing>
       </w:r>
     </w:p>
     <w:p>
@@ -1169,6 +2015,69 @@
     <w:p>
       <w:pPr>
         <w:pStyle w:val="ListParagraph"/>
+        <w:ind w:left="792"/>
+        <w:rPr>
+          <w:sz w:val="24"/>
+          <w:szCs w:val="24"/>
+        </w:rPr>
+      </w:pPr>
+      <w:r>
+        <w:rPr>
+          <w:noProof/>
+        </w:rPr>
+        <w:drawing>
+          <wp:inline distT="0" distB="0" distL="0" distR="0" wp14:anchorId="1F2D1F0A" wp14:editId="124AC049">
+            <wp:extent cx="3069203" cy="2645549"/>
+            <wp:effectExtent l="0" t="0" r="0" b="2540"/>
+            <wp:docPr id="15" name="Picture 15" descr="Graphical user interface, application&#10;&#10;Description automatically generated"/>
+            <wp:cNvGraphicFramePr>
+              <a:graphicFrameLocks xmlns:a="http://schemas.openxmlformats.org/drawingml/2006/main" noChangeAspect="1"/>
+            </wp:cNvGraphicFramePr>
+            <a:graphic xmlns:a="http://schemas.openxmlformats.org/drawingml/2006/main">
+              <a:graphicData uri="http://schemas.openxmlformats.org/drawingml/2006/picture">
+                <pic:pic xmlns:pic="http://schemas.openxmlformats.org/drawingml/2006/picture">
+                  <pic:nvPicPr>
+                    <pic:cNvPr id="1" name="Picture 1" descr="Graphical user interface, application&#10;&#10;Description automatically generated"/>
+                    <pic:cNvPicPr>
+                      <a:picLocks noChangeAspect="1" noChangeArrowheads="1"/>
+                    </pic:cNvPicPr>
+                  </pic:nvPicPr>
+                  <pic:blipFill>
+                    <a:blip r:embed="rId6" cstate="print">
+                      <a:extLst>
+                        <a:ext uri="{28A0092B-C50C-407E-A947-70E740481C1C}">
+                          <a14:useLocalDpi xmlns:a14="http://schemas.microsoft.com/office/drawing/2010/main" val="0"/>
+                        </a:ext>
+                      </a:extLst>
+                    </a:blip>
+                    <a:srcRect/>
+                    <a:stretch>
+                      <a:fillRect/>
+                    </a:stretch>
+                  </pic:blipFill>
+                  <pic:spPr bwMode="auto">
+                    <a:xfrm>
+                      <a:off x="0" y="0"/>
+                      <a:ext cx="3095977" cy="2668627"/>
+                    </a:xfrm>
+                    <a:prstGeom prst="rect">
+                      <a:avLst/>
+                    </a:prstGeom>
+                    <a:noFill/>
+                    <a:ln>
+                      <a:noFill/>
+                    </a:ln>
+                  </pic:spPr>
+                </pic:pic>
+              </a:graphicData>
+            </a:graphic>
+          </wp:inline>
+        </w:drawing>
+      </w:r>
+    </w:p>
+    <w:p>
+      <w:pPr>
+        <w:pStyle w:val="ListParagraph"/>
         <w:numPr>
           <w:ilvl w:val="1"/>
           <w:numId w:val="2"/>
@@ -1226,6 +2135,69 @@
         </w:rPr>
         <w:t>a form to query the grade records.</w:t>
       </w:r>
+      <w:r>
+        <w:rPr>
+          <w:noProof/>
+          <w:sz w:val="24"/>
+          <w:szCs w:val="24"/>
+        </w:rPr>
+        <w:t xml:space="preserve"> </w:t>
+      </w:r>
+      <w:r>
+        <w:rPr>
+          <w:noProof/>
+          <w:sz w:val="24"/>
+          <w:szCs w:val="24"/>
+        </w:rPr>
+        <w:drawing>
+          <wp:inline distT="0" distB="0" distL="0" distR="0" wp14:anchorId="13E3E3E8" wp14:editId="28AAF940">
+            <wp:extent cx="3343523" cy="2868842"/>
+            <wp:effectExtent l="0" t="0" r="0" b="8255"/>
+            <wp:docPr id="16" name="Picture 16" descr="Graphical user interface, application&#10;&#10;Description automatically generated"/>
+            <wp:cNvGraphicFramePr>
+              <a:graphicFrameLocks xmlns:a="http://schemas.openxmlformats.org/drawingml/2006/main" noChangeAspect="1"/>
+            </wp:cNvGraphicFramePr>
+            <a:graphic xmlns:a="http://schemas.openxmlformats.org/drawingml/2006/main">
+              <a:graphicData uri="http://schemas.openxmlformats.org/drawingml/2006/picture">
+                <pic:pic xmlns:pic="http://schemas.openxmlformats.org/drawingml/2006/picture">
+                  <pic:nvPicPr>
+                    <pic:cNvPr id="9" name="Picture 9" descr="Graphical user interface, application&#10;&#10;Description automatically generated"/>
+                    <pic:cNvPicPr>
+                      <a:picLocks noChangeAspect="1" noChangeArrowheads="1"/>
+                    </pic:cNvPicPr>
+                  </pic:nvPicPr>
+                  <pic:blipFill>
+                    <a:blip r:embed="rId11" cstate="print">
+                      <a:extLst>
+                        <a:ext uri="{28A0092B-C50C-407E-A947-70E740481C1C}">
+                          <a14:useLocalDpi xmlns:a14="http://schemas.microsoft.com/office/drawing/2010/main" val="0"/>
+                        </a:ext>
+                      </a:extLst>
+                    </a:blip>
+                    <a:srcRect/>
+                    <a:stretch>
+                      <a:fillRect/>
+                    </a:stretch>
+                  </pic:blipFill>
+                  <pic:spPr bwMode="auto">
+                    <a:xfrm>
+                      <a:off x="0" y="0"/>
+                      <a:ext cx="3354021" cy="2877850"/>
+                    </a:xfrm>
+                    <a:prstGeom prst="rect">
+                      <a:avLst/>
+                    </a:prstGeom>
+                    <a:noFill/>
+                    <a:ln>
+                      <a:noFill/>
+                    </a:ln>
+                  </pic:spPr>
+                </pic:pic>
+              </a:graphicData>
+            </a:graphic>
+          </wp:inline>
+        </w:drawing>
+      </w:r>
     </w:p>
     <w:p>
       <w:pPr>
@@ -1244,6 +2216,7 @@
           <w:sz w:val="24"/>
           <w:szCs w:val="24"/>
         </w:rPr>
+        <w:lastRenderedPageBreak/>
         <w:t>The form shall contain the following optional fields (NR3):</w:t>
       </w:r>
     </w:p>
@@ -1304,7 +2277,7 @@
           <w:sz w:val="24"/>
           <w:szCs w:val="24"/>
         </w:rPr>
-        <w:t>The form shall contain the class code.</w:t>
+        <w:t>The form shall contain the course prefix.</w:t>
       </w:r>
     </w:p>
     <w:p>
@@ -1324,6 +2297,26 @@
           <w:sz w:val="24"/>
           <w:szCs w:val="24"/>
         </w:rPr>
+        <w:t>The form shall contain the course number.</w:t>
+      </w:r>
+    </w:p>
+    <w:p>
+      <w:pPr>
+        <w:pStyle w:val="ListParagraph"/>
+        <w:numPr>
+          <w:ilvl w:val="3"/>
+          <w:numId w:val="2"/>
+        </w:numPr>
+        <w:rPr>
+          <w:sz w:val="24"/>
+          <w:szCs w:val="24"/>
+        </w:rPr>
+      </w:pPr>
+      <w:r>
+        <w:rPr>
+          <w:sz w:val="24"/>
+          <w:szCs w:val="24"/>
+        </w:rPr>
         <w:t>The form shall contain the student name.</w:t>
       </w:r>
     </w:p>
@@ -1344,6 +2337,26 @@
           <w:sz w:val="24"/>
           <w:szCs w:val="24"/>
         </w:rPr>
+        <w:t>The form shall contain the student ID.</w:t>
+      </w:r>
+    </w:p>
+    <w:p>
+      <w:pPr>
+        <w:pStyle w:val="ListParagraph"/>
+        <w:numPr>
+          <w:ilvl w:val="3"/>
+          <w:numId w:val="2"/>
+        </w:numPr>
+        <w:rPr>
+          <w:sz w:val="24"/>
+          <w:szCs w:val="24"/>
+        </w:rPr>
+      </w:pPr>
+      <w:r>
+        <w:rPr>
+          <w:sz w:val="24"/>
+          <w:szCs w:val="24"/>
+        </w:rPr>
         <w:t>The form shall contain the grade.</w:t>
       </w:r>
     </w:p>
@@ -1384,7 +2397,83 @@
           <w:sz w:val="24"/>
           <w:szCs w:val="24"/>
         </w:rPr>
-        <w:t>If the query returns 30 or less results, the system shall display the records in a list for the user.</w:t>
+        <w:t>If the query returns 30 or less results, the system shall display the records in a list for the user</w:t>
+      </w:r>
+      <w:r>
+        <w:rPr>
+          <w:sz w:val="24"/>
+          <w:szCs w:val="24"/>
+        </w:rPr>
+        <w:t>.</w:t>
+      </w:r>
+    </w:p>
+    <w:p>
+      <w:pPr>
+        <w:pStyle w:val="ListParagraph"/>
+        <w:ind w:left="1224"/>
+        <w:rPr>
+          <w:sz w:val="24"/>
+          <w:szCs w:val="24"/>
+        </w:rPr>
+      </w:pPr>
+      <w:r>
+        <w:rPr>
+          <w:noProof/>
+        </w:rPr>
+        <w:t xml:space="preserve"> </w:t>
+      </w:r>
+      <w:r>
+        <w:rPr>
+          <w:noProof/>
+        </w:rPr>
+        <w:drawing>
+          <wp:inline distT="0" distB="0" distL="0" distR="0" wp14:anchorId="6F36328D" wp14:editId="0D3E4822">
+            <wp:extent cx="3705308" cy="3136842"/>
+            <wp:effectExtent l="0" t="0" r="0" b="6985"/>
+            <wp:docPr id="17" name="Picture 17" descr="Graphical user interface, text, application&#10;&#10;Description automatically generated"/>
+            <wp:cNvGraphicFramePr>
+              <a:graphicFrameLocks xmlns:a="http://schemas.openxmlformats.org/drawingml/2006/main" noChangeAspect="1"/>
+            </wp:cNvGraphicFramePr>
+            <a:graphic xmlns:a="http://schemas.openxmlformats.org/drawingml/2006/main">
+              <a:graphicData uri="http://schemas.openxmlformats.org/drawingml/2006/picture">
+                <pic:pic xmlns:pic="http://schemas.openxmlformats.org/drawingml/2006/picture">
+                  <pic:nvPicPr>
+                    <pic:cNvPr id="11" name="Picture 11" descr="Graphical user interface, text, application&#10;&#10;Description automatically generated"/>
+                    <pic:cNvPicPr>
+                      <a:picLocks noChangeAspect="1" noChangeArrowheads="1"/>
+                    </pic:cNvPicPr>
+                  </pic:nvPicPr>
+                  <pic:blipFill>
+                    <a:blip r:embed="rId12">
+                      <a:extLst>
+                        <a:ext uri="{28A0092B-C50C-407E-A947-70E740481C1C}">
+                          <a14:useLocalDpi xmlns:a14="http://schemas.microsoft.com/office/drawing/2010/main" val="0"/>
+                        </a:ext>
+                      </a:extLst>
+                    </a:blip>
+                    <a:srcRect/>
+                    <a:stretch>
+                      <a:fillRect/>
+                    </a:stretch>
+                  </pic:blipFill>
+                  <pic:spPr bwMode="auto">
+                    <a:xfrm>
+                      <a:off x="0" y="0"/>
+                      <a:ext cx="3757392" cy="3180935"/>
+                    </a:xfrm>
+                    <a:prstGeom prst="rect">
+                      <a:avLst/>
+                    </a:prstGeom>
+                    <a:noFill/>
+                    <a:ln>
+                      <a:noFill/>
+                    </a:ln>
+                  </pic:spPr>
+                </pic:pic>
+              </a:graphicData>
+            </a:graphic>
+          </wp:inline>
+        </w:drawing>
       </w:r>
     </w:p>
     <w:p>
@@ -1405,6 +2494,71 @@
           <w:szCs w:val="24"/>
         </w:rPr>
         <w:t>If the query returns greater than 30 results, the system shall display a message stating that the search needs to be more specific.</w:t>
+      </w:r>
+    </w:p>
+    <w:p>
+      <w:pPr>
+        <w:pStyle w:val="ListParagraph"/>
+        <w:ind w:left="1224"/>
+        <w:rPr>
+          <w:sz w:val="24"/>
+          <w:szCs w:val="24"/>
+        </w:rPr>
+      </w:pPr>
+      <w:r>
+        <w:rPr>
+          <w:noProof/>
+          <w:sz w:val="24"/>
+          <w:szCs w:val="24"/>
+        </w:rPr>
+        <w:drawing>
+          <wp:inline distT="0" distB="0" distL="0" distR="0" wp14:anchorId="1E4BA096" wp14:editId="565C50E4">
+            <wp:extent cx="3526404" cy="2120740"/>
+            <wp:effectExtent l="0" t="0" r="0" b="0"/>
+            <wp:docPr id="18" name="Picture 18" descr="Graphical user interface, text, application&#10;&#10;Description automatically generated"/>
+            <wp:cNvGraphicFramePr>
+              <a:graphicFrameLocks xmlns:a="http://schemas.openxmlformats.org/drawingml/2006/main" noChangeAspect="1"/>
+            </wp:cNvGraphicFramePr>
+            <a:graphic xmlns:a="http://schemas.openxmlformats.org/drawingml/2006/main">
+              <a:graphicData uri="http://schemas.openxmlformats.org/drawingml/2006/picture">
+                <pic:pic xmlns:pic="http://schemas.openxmlformats.org/drawingml/2006/picture">
+                  <pic:nvPicPr>
+                    <pic:cNvPr id="10" name="Picture 10" descr="Graphical user interface, text, application&#10;&#10;Description automatically generated"/>
+                    <pic:cNvPicPr>
+                      <a:picLocks noChangeAspect="1" noChangeArrowheads="1"/>
+                    </pic:cNvPicPr>
+                  </pic:nvPicPr>
+                  <pic:blipFill>
+                    <a:blip r:embed="rId13">
+                      <a:extLst>
+                        <a:ext uri="{28A0092B-C50C-407E-A947-70E740481C1C}">
+                          <a14:useLocalDpi xmlns:a14="http://schemas.microsoft.com/office/drawing/2010/main" val="0"/>
+                        </a:ext>
+                      </a:extLst>
+                    </a:blip>
+                    <a:srcRect/>
+                    <a:stretch>
+                      <a:fillRect/>
+                    </a:stretch>
+                  </pic:blipFill>
+                  <pic:spPr bwMode="auto">
+                    <a:xfrm>
+                      <a:off x="0" y="0"/>
+                      <a:ext cx="3531926" cy="2124061"/>
+                    </a:xfrm>
+                    <a:prstGeom prst="rect">
+                      <a:avLst/>
+                    </a:prstGeom>
+                    <a:noFill/>
+                    <a:ln>
+                      <a:noFill/>
+                    </a:ln>
+                  </pic:spPr>
+                </pic:pic>
+              </a:graphicData>
+            </a:graphic>
+          </wp:inline>
+        </w:drawing>
       </w:r>
     </w:p>
     <w:p>
@@ -1464,6 +2618,7 @@
           <w:sz w:val="22"/>
           <w:szCs w:val="22"/>
         </w:rPr>
+        <w:lastRenderedPageBreak/>
         <w:t>The system shall display the following options:</w:t>
       </w:r>
     </w:p>
@@ -1550,6 +2705,69 @@
     <w:p>
       <w:pPr>
         <w:pStyle w:val="ListParagraph"/>
+        <w:ind w:left="792"/>
+        <w:rPr>
+          <w:sz w:val="24"/>
+          <w:szCs w:val="24"/>
+        </w:rPr>
+      </w:pPr>
+      <w:r>
+        <w:rPr>
+          <w:noProof/>
+        </w:rPr>
+        <w:drawing>
+          <wp:inline distT="0" distB="0" distL="0" distR="0" wp14:anchorId="60DAA6D5" wp14:editId="7DF81DE9">
+            <wp:extent cx="4465717" cy="2687541"/>
+            <wp:effectExtent l="0" t="0" r="0" b="0"/>
+            <wp:docPr id="19" name="Picture 19" descr="Graphical user interface, application&#10;&#10;Description automatically generated"/>
+            <wp:cNvGraphicFramePr>
+              <a:graphicFrameLocks xmlns:a="http://schemas.openxmlformats.org/drawingml/2006/main" noChangeAspect="1"/>
+            </wp:cNvGraphicFramePr>
+            <a:graphic xmlns:a="http://schemas.openxmlformats.org/drawingml/2006/main">
+              <a:graphicData uri="http://schemas.openxmlformats.org/drawingml/2006/picture">
+                <pic:pic xmlns:pic="http://schemas.openxmlformats.org/drawingml/2006/picture">
+                  <pic:nvPicPr>
+                    <pic:cNvPr id="19" name="Picture 19" descr="Graphical user interface, application&#10;&#10;Description automatically generated"/>
+                    <pic:cNvPicPr>
+                      <a:picLocks noChangeAspect="1" noChangeArrowheads="1"/>
+                    </pic:cNvPicPr>
+                  </pic:nvPicPr>
+                  <pic:blipFill>
+                    <a:blip r:embed="rId16">
+                      <a:extLst>
+                        <a:ext uri="{28A0092B-C50C-407E-A947-70E740481C1C}">
+                          <a14:useLocalDpi xmlns:a14="http://schemas.microsoft.com/office/drawing/2010/main" val="0"/>
+                        </a:ext>
+                      </a:extLst>
+                    </a:blip>
+                    <a:srcRect/>
+                    <a:stretch>
+                      <a:fillRect/>
+                    </a:stretch>
+                  </pic:blipFill>
+                  <pic:spPr bwMode="auto">
+                    <a:xfrm>
+                      <a:off x="0" y="0"/>
+                      <a:ext cx="4470208" cy="2690244"/>
+                    </a:xfrm>
+                    <a:prstGeom prst="rect">
+                      <a:avLst/>
+                    </a:prstGeom>
+                    <a:noFill/>
+                    <a:ln>
+                      <a:noFill/>
+                    </a:ln>
+                  </pic:spPr>
+                </pic:pic>
+              </a:graphicData>
+            </a:graphic>
+          </wp:inline>
+        </w:drawing>
+      </w:r>
+    </w:p>
+    <w:p>
+      <w:pPr>
+        <w:pStyle w:val="ListParagraph"/>
         <w:numPr>
           <w:ilvl w:val="1"/>
           <w:numId w:val="2"/>
@@ -1597,6 +2815,69 @@
     <w:p>
       <w:pPr>
         <w:pStyle w:val="ListParagraph"/>
+        <w:ind w:left="1224"/>
+        <w:rPr>
+          <w:sz w:val="24"/>
+          <w:szCs w:val="24"/>
+        </w:rPr>
+      </w:pPr>
+      <w:r>
+        <w:rPr>
+          <w:noProof/>
+        </w:rPr>
+        <w:drawing>
+          <wp:inline distT="0" distB="0" distL="0" distR="0" wp14:anchorId="0A3685EB" wp14:editId="044E2AE5">
+            <wp:extent cx="3458818" cy="2082312"/>
+            <wp:effectExtent l="0" t="0" r="8890" b="0"/>
+            <wp:docPr id="20" name="Picture 20" descr="Graphical user interface, text, application, email&#10;&#10;Description automatically generated"/>
+            <wp:cNvGraphicFramePr>
+              <a:graphicFrameLocks xmlns:a="http://schemas.openxmlformats.org/drawingml/2006/main" noChangeAspect="1"/>
+            </wp:cNvGraphicFramePr>
+            <a:graphic xmlns:a="http://schemas.openxmlformats.org/drawingml/2006/main">
+              <a:graphicData uri="http://schemas.openxmlformats.org/drawingml/2006/picture">
+                <pic:pic xmlns:pic="http://schemas.openxmlformats.org/drawingml/2006/picture">
+                  <pic:nvPicPr>
+                    <pic:cNvPr id="20" name="Picture 20" descr="Graphical user interface, text, application, email&#10;&#10;Description automatically generated"/>
+                    <pic:cNvPicPr>
+                      <a:picLocks noChangeAspect="1" noChangeArrowheads="1"/>
+                    </pic:cNvPicPr>
+                  </pic:nvPicPr>
+                  <pic:blipFill>
+                    <a:blip r:embed="rId17">
+                      <a:extLst>
+                        <a:ext uri="{28A0092B-C50C-407E-A947-70E740481C1C}">
+                          <a14:useLocalDpi xmlns:a14="http://schemas.microsoft.com/office/drawing/2010/main" val="0"/>
+                        </a:ext>
+                      </a:extLst>
+                    </a:blip>
+                    <a:srcRect/>
+                    <a:stretch>
+                      <a:fillRect/>
+                    </a:stretch>
+                  </pic:blipFill>
+                  <pic:spPr bwMode="auto">
+                    <a:xfrm>
+                      <a:off x="0" y="0"/>
+                      <a:ext cx="3469002" cy="2088443"/>
+                    </a:xfrm>
+                    <a:prstGeom prst="rect">
+                      <a:avLst/>
+                    </a:prstGeom>
+                    <a:noFill/>
+                    <a:ln>
+                      <a:noFill/>
+                    </a:ln>
+                  </pic:spPr>
+                </pic:pic>
+              </a:graphicData>
+            </a:graphic>
+          </wp:inline>
+        </w:drawing>
+      </w:r>
+    </w:p>
+    <w:p>
+      <w:pPr>
+        <w:pStyle w:val="ListParagraph"/>
         <w:numPr>
           <w:ilvl w:val="2"/>
           <w:numId w:val="2"/>
@@ -1711,8 +2992,71 @@
           <w:sz w:val="22"/>
           <w:szCs w:val="22"/>
         </w:rPr>
+        <w:t>The system shall display a success message and return to the main menu.</w:t>
+      </w:r>
+    </w:p>
+    <w:p>
+      <w:pPr>
+        <w:pStyle w:val="ListParagraph"/>
+        <w:ind w:left="792"/>
+        <w:rPr>
+          <w:sz w:val="24"/>
+          <w:szCs w:val="24"/>
+        </w:rPr>
+      </w:pPr>
+      <w:r>
+        <w:rPr>
+          <w:noProof/>
+        </w:rPr>
         <w:lastRenderedPageBreak/>
-        <w:t>The system shall display a success message and return to the main menu.</w:t>
+        <w:drawing>
+          <wp:inline distT="0" distB="0" distL="0" distR="0" wp14:anchorId="34CFA466" wp14:editId="008F3F10">
+            <wp:extent cx="2771029" cy="1664691"/>
+            <wp:effectExtent l="0" t="0" r="0" b="0"/>
+            <wp:docPr id="21" name="Picture 21" descr="Graphical user interface, text, application&#10;&#10;Description automatically generated"/>
+            <wp:cNvGraphicFramePr>
+              <a:graphicFrameLocks xmlns:a="http://schemas.openxmlformats.org/drawingml/2006/main" noChangeAspect="1"/>
+            </wp:cNvGraphicFramePr>
+            <a:graphic xmlns:a="http://schemas.openxmlformats.org/drawingml/2006/main">
+              <a:graphicData uri="http://schemas.openxmlformats.org/drawingml/2006/picture">
+                <pic:pic xmlns:pic="http://schemas.openxmlformats.org/drawingml/2006/picture">
+                  <pic:nvPicPr>
+                    <pic:cNvPr id="21" name="Picture 21" descr="Graphical user interface, text, application&#10;&#10;Description automatically generated"/>
+                    <pic:cNvPicPr>
+                      <a:picLocks noChangeAspect="1" noChangeArrowheads="1"/>
+                    </pic:cNvPicPr>
+                  </pic:nvPicPr>
+                  <pic:blipFill>
+                    <a:blip r:embed="rId18" cstate="print">
+                      <a:extLst>
+                        <a:ext uri="{28A0092B-C50C-407E-A947-70E740481C1C}">
+                          <a14:useLocalDpi xmlns:a14="http://schemas.microsoft.com/office/drawing/2010/main" val="0"/>
+                        </a:ext>
+                      </a:extLst>
+                    </a:blip>
+                    <a:srcRect/>
+                    <a:stretch>
+                      <a:fillRect/>
+                    </a:stretch>
+                  </pic:blipFill>
+                  <pic:spPr bwMode="auto">
+                    <a:xfrm>
+                      <a:off x="0" y="0"/>
+                      <a:ext cx="2779259" cy="1669635"/>
+                    </a:xfrm>
+                    <a:prstGeom prst="rect">
+                      <a:avLst/>
+                    </a:prstGeom>
+                    <a:noFill/>
+                    <a:ln>
+                      <a:noFill/>
+                    </a:ln>
+                  </pic:spPr>
+                </pic:pic>
+              </a:graphicData>
+            </a:graphic>
+          </wp:inline>
+        </w:drawing>
       </w:r>
     </w:p>
     <w:p>
@@ -1768,6 +3112,69 @@
     <w:p>
       <w:pPr>
         <w:pStyle w:val="ListParagraph"/>
+        <w:ind w:left="792"/>
+        <w:rPr>
+          <w:sz w:val="24"/>
+          <w:szCs w:val="24"/>
+        </w:rPr>
+      </w:pPr>
+      <w:r>
+        <w:rPr>
+          <w:noProof/>
+        </w:rPr>
+        <w:drawing>
+          <wp:inline distT="0" distB="0" distL="0" distR="0" wp14:anchorId="414BD00B" wp14:editId="14790E44">
+            <wp:extent cx="3069203" cy="2645549"/>
+            <wp:effectExtent l="0" t="0" r="0" b="2540"/>
+            <wp:docPr id="22" name="Picture 22" descr="Graphical user interface, application&#10;&#10;Description automatically generated"/>
+            <wp:cNvGraphicFramePr>
+              <a:graphicFrameLocks xmlns:a="http://schemas.openxmlformats.org/drawingml/2006/main" noChangeAspect="1"/>
+            </wp:cNvGraphicFramePr>
+            <a:graphic xmlns:a="http://schemas.openxmlformats.org/drawingml/2006/main">
+              <a:graphicData uri="http://schemas.openxmlformats.org/drawingml/2006/picture">
+                <pic:pic xmlns:pic="http://schemas.openxmlformats.org/drawingml/2006/picture">
+                  <pic:nvPicPr>
+                    <pic:cNvPr id="1" name="Picture 1" descr="Graphical user interface, application&#10;&#10;Description automatically generated"/>
+                    <pic:cNvPicPr>
+                      <a:picLocks noChangeAspect="1" noChangeArrowheads="1"/>
+                    </pic:cNvPicPr>
+                  </pic:nvPicPr>
+                  <pic:blipFill>
+                    <a:blip r:embed="rId6" cstate="print">
+                      <a:extLst>
+                        <a:ext uri="{28A0092B-C50C-407E-A947-70E740481C1C}">
+                          <a14:useLocalDpi xmlns:a14="http://schemas.microsoft.com/office/drawing/2010/main" val="0"/>
+                        </a:ext>
+                      </a:extLst>
+                    </a:blip>
+                    <a:srcRect/>
+                    <a:stretch>
+                      <a:fillRect/>
+                    </a:stretch>
+                  </pic:blipFill>
+                  <pic:spPr bwMode="auto">
+                    <a:xfrm>
+                      <a:off x="0" y="0"/>
+                      <a:ext cx="3095977" cy="2668627"/>
+                    </a:xfrm>
+                    <a:prstGeom prst="rect">
+                      <a:avLst/>
+                    </a:prstGeom>
+                    <a:noFill/>
+                    <a:ln>
+                      <a:noFill/>
+                    </a:ln>
+                  </pic:spPr>
+                </pic:pic>
+              </a:graphicData>
+            </a:graphic>
+          </wp:inline>
+        </w:drawing>
+      </w:r>
+    </w:p>
+    <w:p>
+      <w:pPr>
+        <w:pStyle w:val="ListParagraph"/>
         <w:numPr>
           <w:ilvl w:val="1"/>
           <w:numId w:val="2"/>
@@ -1815,6 +3222,70 @@
     <w:p>
       <w:pPr>
         <w:pStyle w:val="ListParagraph"/>
+        <w:ind w:left="792"/>
+        <w:rPr>
+          <w:sz w:val="24"/>
+          <w:szCs w:val="24"/>
+        </w:rPr>
+      </w:pPr>
+      <w:r>
+        <w:rPr>
+          <w:noProof/>
+        </w:rPr>
+        <w:lastRenderedPageBreak/>
+        <w:drawing>
+          <wp:inline distT="0" distB="0" distL="0" distR="0" wp14:anchorId="57A619B0" wp14:editId="6E4EDB67">
+            <wp:extent cx="3872285" cy="3323298"/>
+            <wp:effectExtent l="0" t="0" r="0" b="0"/>
+            <wp:docPr id="24" name="Picture 24" descr="Table&#10;&#10;Description automatically generated with medium confidence"/>
+            <wp:cNvGraphicFramePr>
+              <a:graphicFrameLocks xmlns:a="http://schemas.openxmlformats.org/drawingml/2006/main" noChangeAspect="1"/>
+            </wp:cNvGraphicFramePr>
+            <a:graphic xmlns:a="http://schemas.openxmlformats.org/drawingml/2006/main">
+              <a:graphicData uri="http://schemas.openxmlformats.org/drawingml/2006/picture">
+                <pic:pic xmlns:pic="http://schemas.openxmlformats.org/drawingml/2006/picture">
+                  <pic:nvPicPr>
+                    <pic:cNvPr id="24" name="Picture 24" descr="Table&#10;&#10;Description automatically generated with medium confidence"/>
+                    <pic:cNvPicPr>
+                      <a:picLocks noChangeAspect="1" noChangeArrowheads="1"/>
+                    </pic:cNvPicPr>
+                  </pic:nvPicPr>
+                  <pic:blipFill>
+                    <a:blip r:embed="rId19" cstate="print">
+                      <a:extLst>
+                        <a:ext uri="{28A0092B-C50C-407E-A947-70E740481C1C}">
+                          <a14:useLocalDpi xmlns:a14="http://schemas.microsoft.com/office/drawing/2010/main" val="0"/>
+                        </a:ext>
+                      </a:extLst>
+                    </a:blip>
+                    <a:srcRect/>
+                    <a:stretch>
+                      <a:fillRect/>
+                    </a:stretch>
+                  </pic:blipFill>
+                  <pic:spPr bwMode="auto">
+                    <a:xfrm>
+                      <a:off x="0" y="0"/>
+                      <a:ext cx="3876051" cy="3326530"/>
+                    </a:xfrm>
+                    <a:prstGeom prst="rect">
+                      <a:avLst/>
+                    </a:prstGeom>
+                    <a:noFill/>
+                    <a:ln>
+                      <a:noFill/>
+                    </a:ln>
+                  </pic:spPr>
+                </pic:pic>
+              </a:graphicData>
+            </a:graphic>
+          </wp:inline>
+        </w:drawing>
+      </w:r>
+    </w:p>
+    <w:p>
+      <w:pPr>
+        <w:pStyle w:val="ListParagraph"/>
         <w:numPr>
           <w:ilvl w:val="1"/>
           <w:numId w:val="2"/>
@@ -1870,7 +3341,7 @@
           <w:sz w:val="24"/>
           <w:szCs w:val="24"/>
         </w:rPr>
-        <w:t>display</w:t>
+        <w:t>print</w:t>
       </w:r>
       <w:r>
         <w:rPr>
@@ -1924,6 +3395,317 @@
       <w:pPr>
         <w:pStyle w:val="ListParagraph"/>
         <w:numPr>
+          <w:ilvl w:val="3"/>
+          <w:numId w:val="2"/>
+        </w:numPr>
+        <w:rPr>
+          <w:sz w:val="24"/>
+          <w:szCs w:val="24"/>
+        </w:rPr>
+      </w:pPr>
+      <w:r>
+        <w:rPr>
+          <w:sz w:val="24"/>
+          <w:szCs w:val="24"/>
+        </w:rPr>
+        <w:t>Once printing is complete, the system shall continue to 4.7.</w:t>
+      </w:r>
+    </w:p>
+    <w:p>
+      <w:pPr>
+        <w:pStyle w:val="ListParagraph"/>
+        <w:numPr>
+          <w:ilvl w:val="1"/>
+          <w:numId w:val="2"/>
+        </w:numPr>
+        <w:rPr>
+          <w:sz w:val="24"/>
+          <w:szCs w:val="24"/>
+        </w:rPr>
+      </w:pPr>
+      <w:r>
+        <w:rPr>
+          <w:sz w:val="24"/>
+          <w:szCs w:val="24"/>
+        </w:rPr>
+        <w:t>The system shall display a success message.</w:t>
+      </w:r>
+    </w:p>
+    <w:p>
+      <w:pPr>
+        <w:pStyle w:val="ListParagraph"/>
+        <w:ind w:left="792"/>
+        <w:rPr>
+          <w:sz w:val="24"/>
+          <w:szCs w:val="24"/>
+        </w:rPr>
+      </w:pPr>
+      <w:r>
+        <w:rPr>
+          <w:noProof/>
+        </w:rPr>
+        <w:drawing>
+          <wp:inline distT="0" distB="0" distL="0" distR="0" wp14:anchorId="43E5DF33" wp14:editId="6CF7923E">
+            <wp:extent cx="3093057" cy="1858147"/>
+            <wp:effectExtent l="0" t="0" r="0" b="8890"/>
+            <wp:docPr id="23" name="Picture 23" descr="Graphical user interface, text, application&#10;&#10;Description automatically generated"/>
+            <wp:cNvGraphicFramePr>
+              <a:graphicFrameLocks xmlns:a="http://schemas.openxmlformats.org/drawingml/2006/main" noChangeAspect="1"/>
+            </wp:cNvGraphicFramePr>
+            <a:graphic xmlns:a="http://schemas.openxmlformats.org/drawingml/2006/main">
+              <a:graphicData uri="http://schemas.openxmlformats.org/drawingml/2006/picture">
+                <pic:pic xmlns:pic="http://schemas.openxmlformats.org/drawingml/2006/picture">
+                  <pic:nvPicPr>
+                    <pic:cNvPr id="23" name="Picture 23" descr="Graphical user interface, text, application&#10;&#10;Description automatically generated"/>
+                    <pic:cNvPicPr>
+                      <a:picLocks noChangeAspect="1" noChangeArrowheads="1"/>
+                    </pic:cNvPicPr>
+                  </pic:nvPicPr>
+                  <pic:blipFill>
+                    <a:blip r:embed="rId18" cstate="print">
+                      <a:extLst>
+                        <a:ext uri="{28A0092B-C50C-407E-A947-70E740481C1C}">
+                          <a14:useLocalDpi xmlns:a14="http://schemas.microsoft.com/office/drawing/2010/main" val="0"/>
+                        </a:ext>
+                      </a:extLst>
+                    </a:blip>
+                    <a:srcRect/>
+                    <a:stretch>
+                      <a:fillRect/>
+                    </a:stretch>
+                  </pic:blipFill>
+                  <pic:spPr bwMode="auto">
+                    <a:xfrm>
+                      <a:off x="0" y="0"/>
+                      <a:ext cx="3102396" cy="1863757"/>
+                    </a:xfrm>
+                    <a:prstGeom prst="rect">
+                      <a:avLst/>
+                    </a:prstGeom>
+                    <a:noFill/>
+                    <a:ln>
+                      <a:noFill/>
+                    </a:ln>
+                  </pic:spPr>
+                </pic:pic>
+              </a:graphicData>
+            </a:graphic>
+          </wp:inline>
+        </w:drawing>
+      </w:r>
+    </w:p>
+    <w:p>
+      <w:pPr>
+        <w:pStyle w:val="ListParagraph"/>
+        <w:numPr>
+          <w:ilvl w:val="1"/>
+          <w:numId w:val="2"/>
+        </w:numPr>
+        <w:rPr>
+          <w:sz w:val="24"/>
+          <w:szCs w:val="24"/>
+        </w:rPr>
+      </w:pPr>
+      <w:r>
+        <w:rPr>
+          <w:sz w:val="24"/>
+          <w:szCs w:val="24"/>
+        </w:rPr>
+        <w:t>The user shall close the message.</w:t>
+      </w:r>
+    </w:p>
+    <w:p>
+      <w:pPr>
+        <w:pStyle w:val="ListParagraph"/>
+        <w:numPr>
+          <w:ilvl w:val="1"/>
+          <w:numId w:val="2"/>
+        </w:numPr>
+        <w:rPr>
+          <w:sz w:val="24"/>
+          <w:szCs w:val="24"/>
+        </w:rPr>
+      </w:pPr>
+      <w:r>
+        <w:rPr>
+          <w:sz w:val="24"/>
+          <w:szCs w:val="24"/>
+        </w:rPr>
+        <w:t>The system shall return to the main menu.</w:t>
+      </w:r>
+    </w:p>
+    <w:p>
+      <w:pPr>
+        <w:pStyle w:val="ListParagraph"/>
+        <w:ind w:left="792"/>
+        <w:rPr>
+          <w:sz w:val="24"/>
+          <w:szCs w:val="24"/>
+        </w:rPr>
+      </w:pPr>
+    </w:p>
+    <w:p>
+      <w:pPr>
+        <w:pStyle w:val="ListParagraph"/>
+        <w:numPr>
+          <w:ilvl w:val="0"/>
+          <w:numId w:val="2"/>
+        </w:numPr>
+        <w:rPr>
+          <w:sz w:val="24"/>
+          <w:szCs w:val="24"/>
+        </w:rPr>
+      </w:pPr>
+      <w:r>
+        <w:rPr>
+          <w:sz w:val="24"/>
+          <w:szCs w:val="24"/>
+        </w:rPr>
+        <w:t xml:space="preserve"> The </w:t>
+      </w:r>
+      <w:r>
+        <w:rPr>
+          <w:sz w:val="24"/>
+          <w:szCs w:val="24"/>
+        </w:rPr>
+        <w:t>system shall be able to parse excel files in the location and formats described in NR1 and NR2 to create new database entries.</w:t>
+      </w:r>
+    </w:p>
+    <w:p>
+      <w:pPr>
+        <w:pStyle w:val="ListParagraph"/>
+        <w:numPr>
+          <w:ilvl w:val="1"/>
+          <w:numId w:val="2"/>
+        </w:numPr>
+        <w:rPr>
+          <w:sz w:val="24"/>
+          <w:szCs w:val="24"/>
+        </w:rPr>
+      </w:pPr>
+      <w:r>
+        <w:rPr>
+          <w:sz w:val="24"/>
+          <w:szCs w:val="24"/>
+        </w:rPr>
+        <w:t>The system shall display a main menu to the user.</w:t>
+      </w:r>
+    </w:p>
+    <w:p>
+      <w:pPr>
+        <w:pStyle w:val="ListParagraph"/>
+        <w:ind w:left="792"/>
+        <w:rPr>
+          <w:sz w:val="24"/>
+          <w:szCs w:val="24"/>
+        </w:rPr>
+      </w:pPr>
+      <w:r>
+        <w:rPr>
+          <w:noProof/>
+        </w:rPr>
+        <w:lastRenderedPageBreak/>
+        <w:drawing>
+          <wp:inline distT="0" distB="0" distL="0" distR="0" wp14:anchorId="244757A7" wp14:editId="1F2BD28C">
+            <wp:extent cx="3450007" cy="2973788"/>
+            <wp:effectExtent l="0" t="0" r="0" b="0"/>
+            <wp:docPr id="25" name="Picture 25" descr="Graphical user interface, application&#10;&#10;Description automatically generated"/>
+            <wp:cNvGraphicFramePr>
+              <a:graphicFrameLocks xmlns:a="http://schemas.openxmlformats.org/drawingml/2006/main" noChangeAspect="1"/>
+            </wp:cNvGraphicFramePr>
+            <a:graphic xmlns:a="http://schemas.openxmlformats.org/drawingml/2006/main">
+              <a:graphicData uri="http://schemas.openxmlformats.org/drawingml/2006/picture">
+                <pic:pic xmlns:pic="http://schemas.openxmlformats.org/drawingml/2006/picture">
+                  <pic:nvPicPr>
+                    <pic:cNvPr id="25" name="Picture 25" descr="Graphical user interface, application&#10;&#10;Description automatically generated"/>
+                    <pic:cNvPicPr>
+                      <a:picLocks noChangeAspect="1" noChangeArrowheads="1"/>
+                    </pic:cNvPicPr>
+                  </pic:nvPicPr>
+                  <pic:blipFill>
+                    <a:blip r:embed="rId6" cstate="print">
+                      <a:extLst>
+                        <a:ext uri="{28A0092B-C50C-407E-A947-70E740481C1C}">
+                          <a14:useLocalDpi xmlns:a14="http://schemas.microsoft.com/office/drawing/2010/main" val="0"/>
+                        </a:ext>
+                      </a:extLst>
+                    </a:blip>
+                    <a:srcRect/>
+                    <a:stretch>
+                      <a:fillRect/>
+                    </a:stretch>
+                  </pic:blipFill>
+                  <pic:spPr bwMode="auto">
+                    <a:xfrm>
+                      <a:off x="0" y="0"/>
+                      <a:ext cx="3454946" cy="2978045"/>
+                    </a:xfrm>
+                    <a:prstGeom prst="rect">
+                      <a:avLst/>
+                    </a:prstGeom>
+                    <a:noFill/>
+                    <a:ln>
+                      <a:noFill/>
+                    </a:ln>
+                  </pic:spPr>
+                </pic:pic>
+              </a:graphicData>
+            </a:graphic>
+          </wp:inline>
+        </w:drawing>
+      </w:r>
+    </w:p>
+    <w:p>
+      <w:pPr>
+        <w:pStyle w:val="ListParagraph"/>
+        <w:numPr>
+          <w:ilvl w:val="1"/>
+          <w:numId w:val="2"/>
+        </w:numPr>
+        <w:rPr>
+          <w:sz w:val="24"/>
+          <w:szCs w:val="24"/>
+        </w:rPr>
+      </w:pPr>
+      <w:r>
+        <w:rPr>
+          <w:sz w:val="24"/>
+          <w:szCs w:val="24"/>
+        </w:rPr>
+        <w:t>The user shall select “Excel Import” from the main menu.</w:t>
+      </w:r>
+    </w:p>
+    <w:p>
+      <w:pPr>
+        <w:pStyle w:val="ListParagraph"/>
+        <w:numPr>
+          <w:ilvl w:val="1"/>
+          <w:numId w:val="2"/>
+        </w:numPr>
+        <w:rPr>
+          <w:sz w:val="24"/>
+          <w:szCs w:val="24"/>
+        </w:rPr>
+      </w:pPr>
+      <w:r>
+        <w:rPr>
+          <w:sz w:val="24"/>
+          <w:szCs w:val="24"/>
+        </w:rPr>
+        <w:t>The system shall</w:t>
+      </w:r>
+      <w:r>
+        <w:rPr>
+          <w:sz w:val="24"/>
+          <w:szCs w:val="24"/>
+        </w:rPr>
+        <w:t xml:space="preserve"> register all folders that follow the format given in NR2 in the column of a 2-dimensional list of strings.</w:t>
+      </w:r>
+    </w:p>
+    <w:p>
+      <w:pPr>
+        <w:pStyle w:val="ListParagraph"/>
+        <w:numPr>
           <w:ilvl w:val="2"/>
           <w:numId w:val="2"/>
         </w:numPr>
@@ -1937,7 +3719,61 @@
           <w:sz w:val="24"/>
           <w:szCs w:val="24"/>
         </w:rPr>
-        <w:t>The system shall display a confirmation prompt to verify the information.</w:t>
+        <w:t>The system shall register each file within a given folder that follows the format given in NR1 in the row of a 2-dimensional list of strings, where column corresponds to the correct parent folder</w:t>
+      </w:r>
+    </w:p>
+    <w:p>
+      <w:pPr>
+        <w:pStyle w:val="ListParagraph"/>
+        <w:numPr>
+          <w:ilvl w:val="1"/>
+          <w:numId w:val="2"/>
+        </w:numPr>
+        <w:rPr>
+          <w:sz w:val="24"/>
+          <w:szCs w:val="24"/>
+        </w:rPr>
+      </w:pPr>
+      <w:r>
+        <w:rPr>
+          <w:sz w:val="24"/>
+          <w:szCs w:val="24"/>
+        </w:rPr>
+        <w:t>The system shall query the database for a list of Year/Semester entries i.e</w:t>
+      </w:r>
+      <w:r>
+        <w:rPr>
+          <w:sz w:val="24"/>
+          <w:szCs w:val="24"/>
+        </w:rPr>
+        <w:t>.</w:t>
+      </w:r>
+      <w:r>
+        <w:rPr>
+          <w:sz w:val="24"/>
+          <w:szCs w:val="24"/>
+        </w:rPr>
+        <w:t xml:space="preserve"> Fall 2019, Spring 2020 etc.</w:t>
+      </w:r>
+    </w:p>
+    <w:p>
+      <w:pPr>
+        <w:pStyle w:val="ListParagraph"/>
+        <w:numPr>
+          <w:ilvl w:val="2"/>
+          <w:numId w:val="2"/>
+        </w:numPr>
+        <w:rPr>
+          <w:sz w:val="24"/>
+          <w:szCs w:val="24"/>
+        </w:rPr>
+      </w:pPr>
+      <w:r>
+        <w:rPr>
+          <w:sz w:val="24"/>
+          <w:szCs w:val="24"/>
+        </w:rPr>
+        <w:t>For each Year/Semester combination that is found, the system shall check if that Year/Semester combination is found in the folder structure that was ingested into the column of the 2-dimensional array from 5.3.</w:t>
       </w:r>
     </w:p>
     <w:p>
@@ -1957,7 +3793,28 @@
           <w:sz w:val="24"/>
           <w:szCs w:val="24"/>
         </w:rPr>
-        <w:t>If the user confirms, the information shall be printed.</w:t>
+        <w:t xml:space="preserve">If the Year/Semester combination matches a column in the 2-dimensional </w:t>
+      </w:r>
+      <w:r>
+        <w:rPr>
+          <w:sz w:val="24"/>
+          <w:szCs w:val="24"/>
+        </w:rPr>
+        <w:t>list</w:t>
+      </w:r>
+      <w:r>
+        <w:rPr>
+          <w:sz w:val="24"/>
+          <w:szCs w:val="24"/>
+        </w:rPr>
+        <w:t xml:space="preserve">, </w:t>
+      </w:r>
+      <w:r>
+        <w:rPr>
+          <w:sz w:val="24"/>
+          <w:szCs w:val="24"/>
+        </w:rPr>
+        <w:t>the system shall query the database for a list of courses for that given Year/Semester combination.</w:t>
       </w:r>
     </w:p>
     <w:p>
@@ -1977,7 +3834,67 @@
           <w:sz w:val="24"/>
           <w:szCs w:val="24"/>
         </w:rPr>
-        <w:t>Once printing is complete, the system shall continue to 4.7.</w:t>
+        <w:t>The system shall compare each returned course in the list against the row in the 2-dimensional string list that corresponds to the Year/Semester combination.</w:t>
+      </w:r>
+    </w:p>
+    <w:p>
+      <w:pPr>
+        <w:pStyle w:val="ListParagraph"/>
+        <w:numPr>
+          <w:ilvl w:val="4"/>
+          <w:numId w:val="2"/>
+        </w:numPr>
+        <w:rPr>
+          <w:sz w:val="24"/>
+          <w:szCs w:val="24"/>
+        </w:rPr>
+      </w:pPr>
+      <w:r>
+        <w:rPr>
+          <w:sz w:val="24"/>
+          <w:szCs w:val="24"/>
+        </w:rPr>
+        <w:t>If the name of a course returned from the database matches the name of a course found in the row, the entry shall be removed from the list as it has been parsed previously.</w:t>
+      </w:r>
+    </w:p>
+    <w:p>
+      <w:pPr>
+        <w:pStyle w:val="ListParagraph"/>
+        <w:numPr>
+          <w:ilvl w:val="5"/>
+          <w:numId w:val="2"/>
+        </w:numPr>
+        <w:rPr>
+          <w:sz w:val="24"/>
+          <w:szCs w:val="24"/>
+        </w:rPr>
+      </w:pPr>
+      <w:r>
+        <w:rPr>
+          <w:sz w:val="24"/>
+          <w:szCs w:val="24"/>
+        </w:rPr>
+        <w:t>If there are no more courses remaining for the given year, the Year/Semester will be removed from the 2-dimensional list.</w:t>
+      </w:r>
+    </w:p>
+    <w:p>
+      <w:pPr>
+        <w:pStyle w:val="ListParagraph"/>
+        <w:numPr>
+          <w:ilvl w:val="4"/>
+          <w:numId w:val="2"/>
+        </w:numPr>
+        <w:rPr>
+          <w:sz w:val="24"/>
+          <w:szCs w:val="24"/>
+        </w:rPr>
+      </w:pPr>
+      <w:r>
+        <w:rPr>
+          <w:sz w:val="24"/>
+          <w:szCs w:val="24"/>
+        </w:rPr>
+        <w:t>If the name of a course returned from the database does not match any entries found in the row of the 2-dimensional list, it shall remain as it will need to be ingested by the system and added into the database.</w:t>
       </w:r>
     </w:p>
     <w:p>
@@ -1997,7 +3914,115 @@
           <w:sz w:val="24"/>
           <w:szCs w:val="24"/>
         </w:rPr>
-        <w:t>If the user selects “Go Back” the system shall return to 4.3</w:t>
+        <w:t>If the Year/Semester combination does not match a column in the 2-dimensional list, the system will continue to the next Year/Semester combination since none of the courses contained will have been ingested by the system yet.</w:t>
+      </w:r>
+    </w:p>
+    <w:p>
+      <w:pPr>
+        <w:pStyle w:val="ListParagraph"/>
+        <w:numPr>
+          <w:ilvl w:val="2"/>
+          <w:numId w:val="2"/>
+        </w:numPr>
+        <w:rPr>
+          <w:sz w:val="24"/>
+          <w:szCs w:val="24"/>
+        </w:rPr>
+      </w:pPr>
+      <w:r>
+        <w:rPr>
+          <w:sz w:val="24"/>
+          <w:szCs w:val="24"/>
+        </w:rPr>
+        <w:lastRenderedPageBreak/>
+        <w:t>For each Year/Semester combination remaining in the 2-dimensional list, the software will create an entry for the Year/Semester combination in the database and continue to 5.4.2.1.</w:t>
+      </w:r>
+    </w:p>
+    <w:p>
+      <w:pPr>
+        <w:pStyle w:val="ListParagraph"/>
+        <w:numPr>
+          <w:ilvl w:val="3"/>
+          <w:numId w:val="2"/>
+        </w:numPr>
+        <w:rPr>
+          <w:sz w:val="24"/>
+          <w:szCs w:val="24"/>
+        </w:rPr>
+      </w:pPr>
+      <w:r>
+        <w:rPr>
+          <w:sz w:val="24"/>
+          <w:szCs w:val="24"/>
+        </w:rPr>
+        <w:t>The system shall read in the data contained in the excel sheet for the current course.</w:t>
+      </w:r>
+    </w:p>
+    <w:p>
+      <w:pPr>
+        <w:pStyle w:val="ListParagraph"/>
+        <w:numPr>
+          <w:ilvl w:val="3"/>
+          <w:numId w:val="2"/>
+        </w:numPr>
+        <w:rPr>
+          <w:sz w:val="24"/>
+          <w:szCs w:val="24"/>
+        </w:rPr>
+      </w:pPr>
+      <w:r>
+        <w:rPr>
+          <w:sz w:val="24"/>
+          <w:szCs w:val="24"/>
+        </w:rPr>
+        <w:t xml:space="preserve">The system shall </w:t>
+      </w:r>
+      <w:r>
+        <w:rPr>
+          <w:sz w:val="24"/>
+          <w:szCs w:val="24"/>
+        </w:rPr>
+        <w:t>parse each column, where each row is a unique entry.</w:t>
+      </w:r>
+    </w:p>
+    <w:p>
+      <w:pPr>
+        <w:pStyle w:val="ListParagraph"/>
+        <w:numPr>
+          <w:ilvl w:val="3"/>
+          <w:numId w:val="2"/>
+        </w:numPr>
+        <w:rPr>
+          <w:sz w:val="24"/>
+          <w:szCs w:val="24"/>
+        </w:rPr>
+      </w:pPr>
+      <w:r>
+        <w:rPr>
+          <w:sz w:val="24"/>
+          <w:szCs w:val="24"/>
+        </w:rPr>
+        <w:t>For each row, the system shall create a record in the database.</w:t>
+      </w:r>
+    </w:p>
+    <w:p>
+      <w:pPr>
+        <w:pStyle w:val="ListParagraph"/>
+        <w:numPr>
+          <w:ilvl w:val="4"/>
+          <w:numId w:val="2"/>
+        </w:numPr>
+        <w:rPr>
+          <w:sz w:val="24"/>
+          <w:szCs w:val="24"/>
+        </w:rPr>
+      </w:pPr>
+      <w:r>
+        <w:rPr>
+          <w:sz w:val="24"/>
+          <w:szCs w:val="24"/>
+        </w:rPr>
+        <w:t>If there are any errors in the table insertions, the system shall display an error message to the user that the excel import has failed.</w:t>
       </w:r>
     </w:p>
     <w:p>
@@ -2017,47 +4042,7 @@
           <w:sz w:val="24"/>
           <w:szCs w:val="24"/>
         </w:rPr>
-        <w:t>The system shall display a success message.</w:t>
-      </w:r>
-    </w:p>
-    <w:p>
-      <w:pPr>
-        <w:pStyle w:val="ListParagraph"/>
-        <w:numPr>
-          <w:ilvl w:val="1"/>
-          <w:numId w:val="2"/>
-        </w:numPr>
-        <w:rPr>
-          <w:sz w:val="24"/>
-          <w:szCs w:val="24"/>
-        </w:rPr>
-      </w:pPr>
-      <w:r>
-        <w:rPr>
-          <w:sz w:val="24"/>
-          <w:szCs w:val="24"/>
-        </w:rPr>
-        <w:t>The user shall close the message.</w:t>
-      </w:r>
-    </w:p>
-    <w:p>
-      <w:pPr>
-        <w:pStyle w:val="ListParagraph"/>
-        <w:numPr>
-          <w:ilvl w:val="1"/>
-          <w:numId w:val="2"/>
-        </w:numPr>
-        <w:rPr>
-          <w:sz w:val="24"/>
-          <w:szCs w:val="24"/>
-        </w:rPr>
-      </w:pPr>
-      <w:r>
-        <w:rPr>
-          <w:sz w:val="24"/>
-          <w:szCs w:val="24"/>
-        </w:rPr>
-        <w:t>The system shall return to the main menu.</w:t>
+        <w:t>Once complete, the system shall display a message to the user stating that the import was successful, along with the number of courses imported and total number of student grades added to the database.</w:t>
       </w:r>
     </w:p>
     <w:p>
@@ -2069,442 +4054,58 @@
           <w:szCs w:val="24"/>
         </w:rPr>
       </w:pPr>
-    </w:p>
-    <w:p>
-      <w:pPr>
-        <w:pStyle w:val="ListParagraph"/>
-        <w:numPr>
-          <w:ilvl w:val="0"/>
-          <w:numId w:val="2"/>
-        </w:numPr>
-        <w:rPr>
-          <w:sz w:val="24"/>
-          <w:szCs w:val="24"/>
-        </w:rPr>
-      </w:pPr>
-      <w:r>
-        <w:rPr>
-          <w:sz w:val="24"/>
-          <w:szCs w:val="24"/>
-        </w:rPr>
-        <w:t xml:space="preserve"> The </w:t>
-      </w:r>
-      <w:r>
-        <w:rPr>
-          <w:sz w:val="24"/>
-          <w:szCs w:val="24"/>
-        </w:rPr>
-        <w:t>system shall be able to parse excel files in the location and formats described in NR1 and NR2 to create new database entries.</w:t>
-      </w:r>
-    </w:p>
-    <w:p>
-      <w:pPr>
-        <w:pStyle w:val="ListParagraph"/>
-        <w:numPr>
-          <w:ilvl w:val="1"/>
-          <w:numId w:val="2"/>
-        </w:numPr>
-        <w:rPr>
-          <w:sz w:val="24"/>
-          <w:szCs w:val="24"/>
-        </w:rPr>
-      </w:pPr>
-      <w:r>
-        <w:rPr>
-          <w:sz w:val="24"/>
-          <w:szCs w:val="24"/>
-        </w:rPr>
-        <w:t>The system shall display a main menu to the user.</w:t>
-      </w:r>
-    </w:p>
-    <w:p>
-      <w:pPr>
-        <w:pStyle w:val="ListParagraph"/>
-        <w:numPr>
-          <w:ilvl w:val="1"/>
-          <w:numId w:val="2"/>
-        </w:numPr>
-        <w:rPr>
-          <w:sz w:val="24"/>
-          <w:szCs w:val="24"/>
-        </w:rPr>
-      </w:pPr>
-      <w:r>
-        <w:rPr>
-          <w:sz w:val="24"/>
-          <w:szCs w:val="24"/>
-        </w:rPr>
-        <w:t>The user shall select “Excel Import” from the main menu.</w:t>
-      </w:r>
-    </w:p>
-    <w:p>
-      <w:pPr>
-        <w:pStyle w:val="ListParagraph"/>
-        <w:numPr>
-          <w:ilvl w:val="1"/>
-          <w:numId w:val="2"/>
-        </w:numPr>
-        <w:rPr>
-          <w:sz w:val="24"/>
-          <w:szCs w:val="24"/>
-        </w:rPr>
-      </w:pPr>
-      <w:r>
-        <w:rPr>
-          <w:sz w:val="24"/>
-          <w:szCs w:val="24"/>
-        </w:rPr>
-        <w:t>The system shall</w:t>
-      </w:r>
-      <w:r>
-        <w:rPr>
-          <w:sz w:val="24"/>
-          <w:szCs w:val="24"/>
-        </w:rPr>
-        <w:t xml:space="preserve"> register all folders that follow the format given in NR2 in the column of a 2-dimensional list of strings.</w:t>
-      </w:r>
-    </w:p>
-    <w:p>
-      <w:pPr>
-        <w:pStyle w:val="ListParagraph"/>
-        <w:numPr>
-          <w:ilvl w:val="2"/>
-          <w:numId w:val="2"/>
-        </w:numPr>
-        <w:rPr>
-          <w:sz w:val="24"/>
-          <w:szCs w:val="24"/>
-        </w:rPr>
-      </w:pPr>
-      <w:r>
-        <w:rPr>
-          <w:sz w:val="24"/>
-          <w:szCs w:val="24"/>
-        </w:rPr>
-        <w:t>The system shall register each file within a given folder that follows the format given in NR1 in the row of a 2-dimensional list of strings, where column corresponds to the correct parent folder</w:t>
-      </w:r>
-    </w:p>
-    <w:p>
-      <w:pPr>
-        <w:pStyle w:val="ListParagraph"/>
-        <w:numPr>
-          <w:ilvl w:val="1"/>
-          <w:numId w:val="2"/>
-        </w:numPr>
-        <w:rPr>
-          <w:sz w:val="24"/>
-          <w:szCs w:val="24"/>
-        </w:rPr>
-      </w:pPr>
-      <w:r>
-        <w:rPr>
-          <w:sz w:val="24"/>
-          <w:szCs w:val="24"/>
-        </w:rPr>
-        <w:t>The system shall query the database for a list of Year/Semester entries i.e</w:t>
-      </w:r>
-      <w:r>
-        <w:rPr>
-          <w:sz w:val="24"/>
-          <w:szCs w:val="24"/>
-        </w:rPr>
-        <w:t>.</w:t>
-      </w:r>
-      <w:r>
-        <w:rPr>
-          <w:sz w:val="24"/>
-          <w:szCs w:val="24"/>
-        </w:rPr>
-        <w:t xml:space="preserve"> Fall 2019, Spring 2020 etc.</w:t>
-      </w:r>
-    </w:p>
-    <w:p>
-      <w:pPr>
-        <w:pStyle w:val="ListParagraph"/>
-        <w:numPr>
-          <w:ilvl w:val="2"/>
-          <w:numId w:val="2"/>
-        </w:numPr>
-        <w:rPr>
-          <w:sz w:val="24"/>
-          <w:szCs w:val="24"/>
-        </w:rPr>
-      </w:pPr>
-      <w:r>
-        <w:rPr>
-          <w:sz w:val="24"/>
-          <w:szCs w:val="24"/>
-        </w:rPr>
-        <w:t>For each Year/Semester combination that is found, the system shall check if that Year/Semester combination is found in the folder structure that was ingested into the column of the 2-dimensional array from 5.3.</w:t>
-      </w:r>
-    </w:p>
-    <w:p>
-      <w:pPr>
-        <w:pStyle w:val="ListParagraph"/>
-        <w:numPr>
-          <w:ilvl w:val="3"/>
-          <w:numId w:val="2"/>
-        </w:numPr>
-        <w:rPr>
-          <w:sz w:val="24"/>
-          <w:szCs w:val="24"/>
-        </w:rPr>
-      </w:pPr>
-      <w:r>
-        <w:rPr>
-          <w:sz w:val="24"/>
-          <w:szCs w:val="24"/>
-        </w:rPr>
-        <w:t xml:space="preserve">If the Year/Semester combination matches a column in the 2-dimensional </w:t>
-      </w:r>
-      <w:r>
-        <w:rPr>
-          <w:sz w:val="24"/>
-          <w:szCs w:val="24"/>
-        </w:rPr>
-        <w:t>list</w:t>
-      </w:r>
-      <w:r>
-        <w:rPr>
-          <w:sz w:val="24"/>
-          <w:szCs w:val="24"/>
-        </w:rPr>
-        <w:t xml:space="preserve">, </w:t>
-      </w:r>
-      <w:r>
-        <w:rPr>
-          <w:sz w:val="24"/>
-          <w:szCs w:val="24"/>
-        </w:rPr>
-        <w:t>the system shall query the database for a list of courses for that given Year/Semester combination.</w:t>
-      </w:r>
-    </w:p>
-    <w:p>
-      <w:pPr>
-        <w:pStyle w:val="ListParagraph"/>
-        <w:numPr>
-          <w:ilvl w:val="4"/>
-          <w:numId w:val="2"/>
-        </w:numPr>
-        <w:rPr>
-          <w:sz w:val="24"/>
-          <w:szCs w:val="24"/>
-        </w:rPr>
-      </w:pPr>
-      <w:r>
-        <w:rPr>
-          <w:sz w:val="24"/>
-          <w:szCs w:val="24"/>
-        </w:rPr>
-        <w:t>The system shall compare each returned course in the list against the row in the 2-dimensional string list that corresponds to the Year/Semester combination.</w:t>
-      </w:r>
-    </w:p>
-    <w:p>
-      <w:pPr>
-        <w:pStyle w:val="ListParagraph"/>
-        <w:numPr>
-          <w:ilvl w:val="4"/>
-          <w:numId w:val="2"/>
-        </w:numPr>
-        <w:rPr>
-          <w:sz w:val="24"/>
-          <w:szCs w:val="24"/>
-        </w:rPr>
-      </w:pPr>
-      <w:r>
-        <w:rPr>
-          <w:sz w:val="24"/>
-          <w:szCs w:val="24"/>
-        </w:rPr>
-        <w:t>If the name of a course returned from the database matches the name of a course found in the row, the entry shall be removed from the list as it has been parsed previously.</w:t>
-      </w:r>
-    </w:p>
-    <w:p>
-      <w:pPr>
-        <w:pStyle w:val="ListParagraph"/>
-        <w:numPr>
-          <w:ilvl w:val="5"/>
-          <w:numId w:val="2"/>
-        </w:numPr>
-        <w:rPr>
-          <w:sz w:val="24"/>
-          <w:szCs w:val="24"/>
-        </w:rPr>
-      </w:pPr>
-      <w:r>
-        <w:rPr>
-          <w:sz w:val="24"/>
-          <w:szCs w:val="24"/>
-        </w:rPr>
-        <w:t>If there are no more courses remaining for the given year, the Year/Semester will be removed from the 2-dimensional list.</w:t>
-      </w:r>
-    </w:p>
-    <w:p>
-      <w:pPr>
-        <w:pStyle w:val="ListParagraph"/>
-        <w:numPr>
-          <w:ilvl w:val="4"/>
-          <w:numId w:val="2"/>
-        </w:numPr>
-        <w:rPr>
-          <w:sz w:val="24"/>
-          <w:szCs w:val="24"/>
-        </w:rPr>
-      </w:pPr>
-      <w:r>
-        <w:rPr>
-          <w:sz w:val="24"/>
-          <w:szCs w:val="24"/>
-        </w:rPr>
-        <w:lastRenderedPageBreak/>
-        <w:t>If the name of a course returned from the database does not match any entries found in the row of the 2-dimensional list, it shall remain as it will need to be ingested by the system and added into the database.</w:t>
-      </w:r>
-    </w:p>
-    <w:p>
-      <w:pPr>
-        <w:pStyle w:val="ListParagraph"/>
-        <w:numPr>
-          <w:ilvl w:val="3"/>
-          <w:numId w:val="2"/>
-        </w:numPr>
-        <w:rPr>
-          <w:sz w:val="24"/>
-          <w:szCs w:val="24"/>
-        </w:rPr>
-      </w:pPr>
-      <w:r>
-        <w:rPr>
-          <w:sz w:val="24"/>
-          <w:szCs w:val="24"/>
-        </w:rPr>
-        <w:t>If the Year/Semester combination does not match a column in the 2-dimensional list, the system will continue to the next Year/Semester combination since none of the courses contained will have been ingested by the system yet.</w:t>
-      </w:r>
-    </w:p>
-    <w:p>
-      <w:pPr>
-        <w:pStyle w:val="ListParagraph"/>
-        <w:numPr>
-          <w:ilvl w:val="2"/>
-          <w:numId w:val="2"/>
-        </w:numPr>
-        <w:rPr>
-          <w:sz w:val="24"/>
-          <w:szCs w:val="24"/>
-        </w:rPr>
-      </w:pPr>
-      <w:r>
-        <w:rPr>
-          <w:sz w:val="24"/>
-          <w:szCs w:val="24"/>
-        </w:rPr>
-        <w:t>For each Year/Semester combination remaining in the 2-dimensional list, the software will create an entry for the Year/Semester combination in the database and continue to 5.4.2.1.</w:t>
-      </w:r>
-    </w:p>
-    <w:p>
-      <w:pPr>
-        <w:pStyle w:val="ListParagraph"/>
-        <w:numPr>
-          <w:ilvl w:val="3"/>
-          <w:numId w:val="2"/>
-        </w:numPr>
-        <w:rPr>
-          <w:sz w:val="24"/>
-          <w:szCs w:val="24"/>
-        </w:rPr>
-      </w:pPr>
-      <w:r>
-        <w:rPr>
-          <w:sz w:val="24"/>
-          <w:szCs w:val="24"/>
-        </w:rPr>
-        <w:t>The system shall read in the data contained in the excel sheet for the current course.</w:t>
-      </w:r>
-    </w:p>
-    <w:p>
-      <w:pPr>
-        <w:pStyle w:val="ListParagraph"/>
-        <w:numPr>
-          <w:ilvl w:val="3"/>
-          <w:numId w:val="2"/>
-        </w:numPr>
-        <w:rPr>
-          <w:sz w:val="24"/>
-          <w:szCs w:val="24"/>
-        </w:rPr>
-      </w:pPr>
-      <w:r>
-        <w:rPr>
-          <w:sz w:val="24"/>
-          <w:szCs w:val="24"/>
-        </w:rPr>
-        <w:t xml:space="preserve">The system shall </w:t>
-      </w:r>
-      <w:r>
-        <w:rPr>
-          <w:sz w:val="24"/>
-          <w:szCs w:val="24"/>
-        </w:rPr>
-        <w:t>parse each column, where each row is a unique entry.</w:t>
-      </w:r>
-    </w:p>
-    <w:p>
-      <w:pPr>
-        <w:pStyle w:val="ListParagraph"/>
-        <w:numPr>
-          <w:ilvl w:val="3"/>
-          <w:numId w:val="2"/>
-        </w:numPr>
-        <w:rPr>
-          <w:sz w:val="24"/>
-          <w:szCs w:val="24"/>
-        </w:rPr>
-      </w:pPr>
-      <w:r>
-        <w:rPr>
-          <w:sz w:val="24"/>
-          <w:szCs w:val="24"/>
-        </w:rPr>
-        <w:t>For each row, the system shall create a record in the database.</w:t>
-      </w:r>
-    </w:p>
-    <w:p>
-      <w:pPr>
-        <w:pStyle w:val="ListParagraph"/>
-        <w:numPr>
-          <w:ilvl w:val="4"/>
-          <w:numId w:val="2"/>
-        </w:numPr>
-        <w:rPr>
-          <w:sz w:val="24"/>
-          <w:szCs w:val="24"/>
-        </w:rPr>
-      </w:pPr>
-      <w:r>
-        <w:rPr>
-          <w:sz w:val="24"/>
-          <w:szCs w:val="24"/>
-        </w:rPr>
-        <w:t>If there are any errors in the table insertions, the system shall display an error message to the user that the excel import has failed.</w:t>
-      </w:r>
-    </w:p>
-    <w:p>
-      <w:pPr>
-        <w:pStyle w:val="ListParagraph"/>
-        <w:numPr>
-          <w:ilvl w:val="1"/>
-          <w:numId w:val="2"/>
-        </w:numPr>
-        <w:rPr>
-          <w:sz w:val="24"/>
-          <w:szCs w:val="24"/>
-        </w:rPr>
-      </w:pPr>
-      <w:r>
-        <w:rPr>
-          <w:sz w:val="24"/>
-          <w:szCs w:val="24"/>
-        </w:rPr>
-        <w:t>Once complete, the system shall display a message to the user stating that the import was successful, along with the number of courses imported and total number of student grades added to the database.</w:t>
+      <w:r>
+        <w:rPr>
+          <w:noProof/>
+        </w:rPr>
+        <w:drawing>
+          <wp:inline distT="0" distB="0" distL="0" distR="0" wp14:anchorId="7474F39F" wp14:editId="0225704A">
+            <wp:extent cx="3832529" cy="2536184"/>
+            <wp:effectExtent l="0" t="0" r="0" b="0"/>
+            <wp:docPr id="26" name="Picture 26" descr="Graphical user interface, text, application, email&#10;&#10;Description automatically generated"/>
+            <wp:cNvGraphicFramePr>
+              <a:graphicFrameLocks xmlns:a="http://schemas.openxmlformats.org/drawingml/2006/main" noChangeAspect="1"/>
+            </wp:cNvGraphicFramePr>
+            <a:graphic xmlns:a="http://schemas.openxmlformats.org/drawingml/2006/main">
+              <a:graphicData uri="http://schemas.openxmlformats.org/drawingml/2006/picture">
+                <pic:pic xmlns:pic="http://schemas.openxmlformats.org/drawingml/2006/picture">
+                  <pic:nvPicPr>
+                    <pic:cNvPr id="26" name="Picture 26" descr="Graphical user interface, text, application, email&#10;&#10;Description automatically generated"/>
+                    <pic:cNvPicPr>
+                      <a:picLocks noChangeAspect="1" noChangeArrowheads="1"/>
+                    </pic:cNvPicPr>
+                  </pic:nvPicPr>
+                  <pic:blipFill>
+                    <a:blip r:embed="rId20">
+                      <a:extLst>
+                        <a:ext uri="{28A0092B-C50C-407E-A947-70E740481C1C}">
+                          <a14:useLocalDpi xmlns:a14="http://schemas.microsoft.com/office/drawing/2010/main" val="0"/>
+                        </a:ext>
+                      </a:extLst>
+                    </a:blip>
+                    <a:srcRect/>
+                    <a:stretch>
+                      <a:fillRect/>
+                    </a:stretch>
+                  </pic:blipFill>
+                  <pic:spPr bwMode="auto">
+                    <a:xfrm>
+                      <a:off x="0" y="0"/>
+                      <a:ext cx="3836615" cy="2538888"/>
+                    </a:xfrm>
+                    <a:prstGeom prst="rect">
+                      <a:avLst/>
+                    </a:prstGeom>
+                    <a:noFill/>
+                    <a:ln>
+                      <a:noFill/>
+                    </a:ln>
+                  </pic:spPr>
+                </pic:pic>
+              </a:graphicData>
+            </a:graphic>
+          </wp:inline>
+        </w:drawing>
       </w:r>
     </w:p>
     <w:p>
@@ -2586,26 +4187,8 @@
           <w:sz w:val="24"/>
           <w:szCs w:val="24"/>
         </w:rPr>
-        <w:t xml:space="preserve">The system shall only accept excel files in the format “[Course </w:t>
-      </w:r>
-      <w:proofErr w:type="gramStart"/>
-      <w:r>
-        <w:rPr>
-          <w:sz w:val="24"/>
-          <w:szCs w:val="24"/>
-        </w:rPr>
-        <w:t>Prefix][</w:t>
-      </w:r>
-      <w:proofErr w:type="gramEnd"/>
-      <w:r>
-        <w:rPr>
-          <w:sz w:val="24"/>
-          <w:szCs w:val="24"/>
-        </w:rPr>
-        <w:t>Number][Year][Semester]”.</w:t>
-      </w:r>
-      <w:bookmarkStart w:id="0" w:name="_GoBack"/>
-      <w:bookmarkEnd w:id="0"/>
+        <w:t>The system shall only accept excel files in the format “[Course Prefix][Number][Year][Semester]”.</w:t>
+      </w:r>
     </w:p>
     <w:p>
       <w:pPr>
@@ -2854,6 +4437,7 @@
           <w:sz w:val="24"/>
           <w:szCs w:val="24"/>
         </w:rPr>
+        <w:lastRenderedPageBreak/>
         <w:t xml:space="preserve"> If only one entry needs to change, the user is assumed to be able to fill out all fields to pull exactly 1 record.</w:t>
       </w:r>
     </w:p>
@@ -2889,6 +4473,13 @@
           <w:szCs w:val="24"/>
         </w:rPr>
         <w:t xml:space="preserve"> the assumed maximum class size.</w:t>
+      </w:r>
+      <w:r>
+        <w:rPr>
+          <w:sz w:val="24"/>
+          <w:szCs w:val="24"/>
+        </w:rPr>
+        <w:t xml:space="preserve"> This also allows for correction for multiple issues to be corrected for a given student or for other small-medium size operations without additional queries.</w:t>
       </w:r>
     </w:p>
     <w:p>
@@ -2910,7 +4501,7 @@
 </file>
 
 <file path=word/numbering.xml><?xml version="1.0" encoding="utf-8"?>
-<w:numbering xmlns:wpc="http://schemas.microsoft.com/office/word/2010/wordprocessingCanvas" xmlns:cx="http://schemas.microsoft.com/office/drawing/2014/chartex" xmlns:cx1="http://schemas.microsoft.com/office/drawing/2015/9/8/chartex" xmlns:cx2="http://schemas.microsoft.com/office/drawing/2015/10/21/chartex" xmlns:cx3="http://schemas.microsoft.com/office/drawing/2016/5/9/chartex" xmlns:cx4="http://schemas.microsoft.com/office/drawing/2016/5/10/chartex" xmlns:cx5="http://schemas.microsoft.com/office/drawing/2016/5/11/chartex" xmlns:cx6="http://schemas.microsoft.com/office/drawing/2016/5/12/chartex" xmlns:cx7="http://schemas.microsoft.com/office/drawing/2016/5/13/chartex" xmlns:cx8="http://schemas.microsoft.com/office/drawing/2016/5/14/chartex" xmlns:mc="http://schemas.openxmlformats.org/markup-compatibility/2006" xmlns:aink="http://schemas.microsoft.com/office/drawing/2016/ink" xmlns:am3d="http://schemas.microsoft.com/office/drawing/2017/model3d" xmlns:o="urn:schemas-microsoft-com:office:office" xmlns:r="http://schemas.openxmlformats.org/officeDocument/2006/relationships" xmlns:m="http://schemas.openxmlformats.org/officeDocument/2006/math" xmlns:v="urn:schemas-microsoft-com:vml" xmlns:wp14="http://schemas.microsoft.com/office/word/2010/wordprocessingDrawing" xmlns:wp="http://schemas.openxmlformats.org/drawingml/2006/wordprocessingDrawing" xmlns:w10="urn:schemas-microsoft-com:office:word" xmlns:w="http://schemas.openxmlformats.org/wordprocessingml/2006/main" xmlns:w14="http://schemas.microsoft.com/office/word/2010/wordml" xmlns:w15="http://schemas.microsoft.com/office/word/2012/wordml" xmlns:w16cid="http://schemas.microsoft.com/office/word/2016/wordml/cid" xmlns:w16se="http://schemas.microsoft.com/office/word/2015/wordml/symex" xmlns:wpg="http://schemas.microsoft.com/office/word/2010/wordprocessingGroup" xmlns:wpi="http://schemas.microsoft.com/office/word/2010/wordprocessingInk" xmlns:wne="http://schemas.microsoft.com/office/word/2006/wordml" xmlns:wps="http://schemas.microsoft.com/office/word/2010/wordprocessingShape" mc:Ignorable="w14 w15 w16se w16cid wp14">
+<w:numbering xmlns:wpc="http://schemas.microsoft.com/office/word/2010/wordprocessingCanvas" xmlns:cx="http://schemas.microsoft.com/office/drawing/2014/chartex" xmlns:cx1="http://schemas.microsoft.com/office/drawing/2015/9/8/chartex" xmlns:cx2="http://schemas.microsoft.com/office/drawing/2015/10/21/chartex" xmlns:cx3="http://schemas.microsoft.com/office/drawing/2016/5/9/chartex" xmlns:cx4="http://schemas.microsoft.com/office/drawing/2016/5/10/chartex" xmlns:cx5="http://schemas.microsoft.com/office/drawing/2016/5/11/chartex" xmlns:cx6="http://schemas.microsoft.com/office/drawing/2016/5/12/chartex" xmlns:cx7="http://schemas.microsoft.com/office/drawing/2016/5/13/chartex" xmlns:cx8="http://schemas.microsoft.com/office/drawing/2016/5/14/chartex" xmlns:mc="http://schemas.openxmlformats.org/markup-compatibility/2006" xmlns:aink="http://schemas.microsoft.com/office/drawing/2016/ink" xmlns:am3d="http://schemas.microsoft.com/office/drawing/2017/model3d" xmlns:o="urn:schemas-microsoft-com:office:office" xmlns:r="http://schemas.openxmlformats.org/officeDocument/2006/relationships" xmlns:m="http://schemas.openxmlformats.org/officeDocument/2006/math" xmlns:v="urn:schemas-microsoft-com:vml" xmlns:wp14="http://schemas.microsoft.com/office/word/2010/wordprocessingDrawing" xmlns:wp="http://schemas.openxmlformats.org/drawingml/2006/wordprocessingDrawing" xmlns:w10="urn:schemas-microsoft-com:office:word" xmlns:w="http://schemas.openxmlformats.org/wordprocessingml/2006/main" xmlns:w14="http://schemas.microsoft.com/office/word/2010/wordml" xmlns:w15="http://schemas.microsoft.com/office/word/2012/wordml" xmlns:w16cex="http://schemas.microsoft.com/office/word/2018/wordml/cex" xmlns:w16cid="http://schemas.microsoft.com/office/word/2016/wordml/cid" xmlns:w16="http://schemas.microsoft.com/office/word/2018/wordml" xmlns:w16sdtdh="http://schemas.microsoft.com/office/word/2020/wordml/sdtdatahash" xmlns:w16se="http://schemas.microsoft.com/office/word/2015/wordml/symex" xmlns:wpg="http://schemas.microsoft.com/office/word/2010/wordprocessingGroup" xmlns:wpi="http://schemas.microsoft.com/office/word/2010/wordprocessingInk" xmlns:wne="http://schemas.microsoft.com/office/word/2006/wordml" xmlns:wps="http://schemas.microsoft.com/office/word/2010/wordprocessingShape" mc:Ignorable="w14 w15 w16se w16cid w16 w16cex w16sdtdh wp14">
   <w:abstractNum w:abstractNumId="0" w15:restartNumberingAfterBreak="0">
     <w:nsid w:val="3A1D2213"/>
     <w:multiLevelType w:val="multilevel"/>
@@ -3236,7 +4827,7 @@
 </file>
 
 <file path=word/styles.xml><?xml version="1.0" encoding="utf-8"?>
-<w:styles xmlns:mc="http://schemas.openxmlformats.org/markup-compatibility/2006" xmlns:r="http://schemas.openxmlformats.org/officeDocument/2006/relationships" xmlns:w="http://schemas.openxmlformats.org/wordprocessingml/2006/main" xmlns:w14="http://schemas.microsoft.com/office/word/2010/wordml" xmlns:w15="http://schemas.microsoft.com/office/word/2012/wordml" xmlns:w16cid="http://schemas.microsoft.com/office/word/2016/wordml/cid" xmlns:w16se="http://schemas.microsoft.com/office/word/2015/wordml/symex" mc:Ignorable="w14 w15 w16se w16cid">
+<w:styles xmlns:mc="http://schemas.openxmlformats.org/markup-compatibility/2006" xmlns:r="http://schemas.openxmlformats.org/officeDocument/2006/relationships" xmlns:w="http://schemas.openxmlformats.org/wordprocessingml/2006/main" xmlns:w14="http://schemas.microsoft.com/office/word/2010/wordml" xmlns:w15="http://schemas.microsoft.com/office/word/2012/wordml" xmlns:w16cex="http://schemas.microsoft.com/office/word/2018/wordml/cex" xmlns:w16cid="http://schemas.microsoft.com/office/word/2016/wordml/cid" xmlns:w16="http://schemas.microsoft.com/office/word/2018/wordml" xmlns:w16sdtdh="http://schemas.microsoft.com/office/word/2020/wordml/sdtdatahash" xmlns:w16se="http://schemas.microsoft.com/office/word/2015/wordml/symex" mc:Ignorable="w14 w15 w16se w16cid w16 w16cex w16sdtdh">
   <w:docDefaults>
     <w:rPrDefault>
       <w:rPr>
@@ -3246,7 +4837,7 @@
     </w:rPrDefault>
     <w:pPrDefault/>
   </w:docDefaults>
-  <w:latentStyles w:defLockedState="0" w:defUIPriority="99" w:defSemiHidden="0" w:defUnhideWhenUsed="0" w:defQFormat="0" w:count="375">
+  <w:latentStyles w:defLockedState="0" w:defUIPriority="99" w:defSemiHidden="0" w:defUnhideWhenUsed="0" w:defQFormat="0" w:count="376">
     <w:lsdException w:name="Normal" w:uiPriority="0" w:qFormat="1"/>
     <w:lsdException w:name="heading 1" w:uiPriority="9" w:qFormat="1"/>
     <w:lsdException w:name="heading 2" w:semiHidden="1" w:uiPriority="9" w:unhideWhenUsed="1" w:qFormat="1"/>
@@ -3622,6 +5213,7 @@
     <w:lsdException w:name="Smart Hyperlink" w:semiHidden="1" w:unhideWhenUsed="1"/>
     <w:lsdException w:name="Hashtag" w:semiHidden="1" w:unhideWhenUsed="1"/>
     <w:lsdException w:name="Unresolved Mention" w:semiHidden="1" w:unhideWhenUsed="1"/>
+    <w:lsdException w:name="Smart Link" w:semiHidden="1" w:unhideWhenUsed="1"/>
   </w:latentStyles>
   <w:style w:type="paragraph" w:default="1" w:styleId="Normal">
     <w:name w:val="Normal"/>

</xml_diff>

<commit_message>
Working on data flow diagrams
</commit_message>
<xml_diff>
--- a/Report 2 Kenneth Carroll.docx
+++ b/Report 2 Kenneth Carroll.docx
@@ -1260,7 +1260,21 @@
           <w:sz w:val="24"/>
           <w:szCs w:val="24"/>
         </w:rPr>
-        <w:t>The system shall run a query on the database based off of the fields provided in the form.</w:t>
+        <w:t xml:space="preserve">The system shall run a query on the database based </w:t>
+      </w:r>
+      <w:r>
+        <w:rPr>
+          <w:sz w:val="24"/>
+          <w:szCs w:val="24"/>
+        </w:rPr>
+        <w:t>off</w:t>
+      </w:r>
+      <w:r>
+        <w:rPr>
+          <w:sz w:val="24"/>
+          <w:szCs w:val="24"/>
+        </w:rPr>
+        <w:t xml:space="preserve"> the fields provided in the form.</w:t>
       </w:r>
     </w:p>
     <w:p>

</xml_diff>